<commit_message>
Update documentation and cleanup some test files. Signed-off-by:Bradley Willcott <bw.opensource@yahoo.com>
</commit_message>
<xml_diff>
--- a/M198449_Java3AT2Q1.docx
+++ b/M198449_Java3AT2Q1.docx
@@ -133,13 +133,14 @@
           <w:r>
             <w:fldChar w:fldCharType="separate"/>
           </w:r>
-          <w:hyperlink w:anchor="_Toc52957835" w:history="1">
+          <w:hyperlink w:anchor="_Toc78464107" w:history="1">
             <w:r>
               <w:rPr>
                 <w:rStyle w:val="Hyperlink"/>
+                <w:rFonts w:eastAsia="Calibri"/>
                 <w:noProof/>
               </w:rPr>
-              <w:t>Question 1</w:t>
+              <w:t>Debugging</w:t>
             </w:r>
             <w:r>
               <w:rPr>
@@ -160,7 +161,7 @@
                 <w:noProof/>
                 <w:webHidden/>
               </w:rPr>
-              <w:instrText xml:space="preserve"> PAGEREF _Toc52957835 \h </w:instrText>
+              <w:instrText xml:space="preserve"> PAGEREF _Toc78464107 \h </w:instrText>
             </w:r>
             <w:r>
               <w:rPr>
@@ -199,16 +200,18 @@
             </w:tabs>
             <w:rPr>
               <w:noProof/>
+              <w:sz w:val="22"/>
+              <w:szCs w:val="22"/>
+              <w:lang w:eastAsia="en-AU"/>
             </w:rPr>
           </w:pPr>
-          <w:hyperlink w:anchor="_Toc52957836" w:history="1">
+          <w:hyperlink w:anchor="_Toc78464108" w:history="1">
             <w:r>
               <w:rPr>
                 <w:rStyle w:val="Hyperlink"/>
-                <w:rFonts w:eastAsia="Calibri"/>
                 <w:noProof/>
               </w:rPr>
-              <w:t>Part A.</w:t>
+              <w:t>Part B.</w:t>
             </w:r>
             <w:r>
               <w:rPr>
@@ -229,7 +232,7 @@
                 <w:noProof/>
                 <w:webHidden/>
               </w:rPr>
-              <w:instrText xml:space="preserve"> PAGEREF _Toc52957836 \h </w:instrText>
+              <w:instrText xml:space="preserve"> PAGEREF _Toc78464108 \h </w:instrText>
             </w:r>
             <w:r>
               <w:rPr>
@@ -249,75 +252,7 @@
                 <w:noProof/>
                 <w:webHidden/>
               </w:rPr>
-              <w:t>3</w:t>
-            </w:r>
-            <w:r>
-              <w:rPr>
-                <w:noProof/>
-                <w:webHidden/>
-              </w:rPr>
-              <w:fldChar w:fldCharType="end"/>
-            </w:r>
-          </w:hyperlink>
-        </w:p>
-        <w:p>
-          <w:pPr>
-            <w:pStyle w:val="TOC2"/>
-            <w:tabs>
-              <w:tab w:val="right" w:leader="dot" w:pos="9016"/>
-            </w:tabs>
-            <w:rPr>
-              <w:noProof/>
-            </w:rPr>
-          </w:pPr>
-          <w:hyperlink w:anchor="_Toc52957837" w:history="1">
-            <w:r>
-              <w:rPr>
-                <w:rStyle w:val="Hyperlink"/>
-                <w:noProof/>
-              </w:rPr>
-              <w:t>Part B.</w:t>
-            </w:r>
-            <w:r>
-              <w:rPr>
-                <w:noProof/>
-                <w:webHidden/>
-              </w:rPr>
-              <w:tab/>
-            </w:r>
-            <w:r>
-              <w:rPr>
-                <w:noProof/>
-                <w:webHidden/>
-              </w:rPr>
-              <w:fldChar w:fldCharType="begin"/>
-            </w:r>
-            <w:r>
-              <w:rPr>
-                <w:noProof/>
-                <w:webHidden/>
-              </w:rPr>
-              <w:instrText xml:space="preserve"> PAGEREF _Toc52957837 \h </w:instrText>
-            </w:r>
-            <w:r>
-              <w:rPr>
-                <w:noProof/>
-                <w:webHidden/>
-              </w:rPr>
-            </w:r>
-            <w:r>
-              <w:rPr>
-                <w:noProof/>
-                <w:webHidden/>
-              </w:rPr>
-              <w:fldChar w:fldCharType="separate"/>
-            </w:r>
-            <w:r>
-              <w:rPr>
-                <w:noProof/>
-                <w:webHidden/>
-              </w:rPr>
-              <w:t>4</w:t>
+              <w:t>9</w:t>
             </w:r>
             <w:r>
               <w:rPr>
@@ -341,7 +276,7 @@
               <w:lang w:eastAsia="en-AU"/>
             </w:rPr>
           </w:pPr>
-          <w:hyperlink w:anchor="_Toc52957838" w:history="1">
+          <w:hyperlink w:anchor="_Toc78464109" w:history="1">
             <w:r>
               <w:rPr>
                 <w:rStyle w:val="Hyperlink"/>
@@ -368,7 +303,7 @@
                 <w:noProof/>
                 <w:webHidden/>
               </w:rPr>
-              <w:instrText xml:space="preserve"> PAGEREF _Toc52957838 \h </w:instrText>
+              <w:instrText xml:space="preserve"> PAGEREF _Toc78464109 \h </w:instrText>
             </w:r>
             <w:r>
               <w:rPr>
@@ -388,7 +323,7 @@
                 <w:noProof/>
                 <w:webHidden/>
               </w:rPr>
-              <w:t>5</w:t>
+              <w:t>10</w:t>
             </w:r>
             <w:r>
               <w:rPr>
@@ -423,6 +358,7 @@
           <w:rFonts w:eastAsia="Calibri"/>
         </w:rPr>
       </w:pPr>
+      <w:bookmarkStart w:id="0" w:name="_Toc78464107"/>
       <w:r>
         <w:rPr>
           <w:rFonts w:eastAsia="Calibri"/>
@@ -430,8 +366,8 @@
         <w:lastRenderedPageBreak/>
         <w:t>Debugging</w:t>
       </w:r>
-    </w:p>
-    <w:p/>
+      <w:bookmarkEnd w:id="0"/>
+    </w:p>
     <w:p>
       <w:pPr>
         <w:keepNext/>
@@ -440,10 +376,9 @@
         <w:rPr>
           <w:noProof/>
         </w:rPr>
-        <w:lastRenderedPageBreak/>
         <w:drawing>
-          <wp:inline distT="0" distB="0" distL="0" distR="0" wp14:anchorId="46AF43FC" wp14:editId="58E48D4B">
-            <wp:extent cx="4860000" cy="8503200"/>
+          <wp:inline distT="0" distB="0" distL="0" distR="0" wp14:anchorId="46AF43FC" wp14:editId="0F4BDEA5">
+            <wp:extent cx="4651200" cy="8143200"/>
             <wp:effectExtent l="0" t="0" r="0" b="0"/>
             <wp:docPr id="1" name="Picture 1" descr="A picture containing text, screenshot, computer, computer&#10;&#10;Description automatically generated"/>
             <wp:cNvGraphicFramePr>
@@ -471,7 +406,7 @@
                   <pic:spPr>
                     <a:xfrm>
                       <a:off x="0" y="0"/>
-                      <a:ext cx="4860000" cy="8503200"/>
+                      <a:ext cx="4651200" cy="8143200"/>
                     </a:xfrm>
                     <a:prstGeom prst="rect">
                       <a:avLst/>
@@ -491,24 +426,29 @@
       <w:r>
         <w:t xml:space="preserve">Figure </w:t>
       </w:r>
-      <w:fldSimple w:instr=" SEQ Figure \* ARABIC ">
-        <w:r>
-          <w:rPr>
-            <w:noProof/>
-          </w:rPr>
-          <w:t>1</w:t>
-        </w:r>
-      </w:fldSimple>
-      <w:r>
-        <w:t xml:space="preserve"> : Test failed - </w:t>
-      </w:r>
-      <w:proofErr w:type="spellStart"/>
-      <w:r>
-        <w:t>insertAfter</w:t>
-      </w:r>
-      <w:proofErr w:type="spellEnd"/>
-      <w:r>
-        <w:t xml:space="preserve"> method</w:t>
+      <w:r>
+        <w:fldChar w:fldCharType="begin"/>
+      </w:r>
+      <w:r>
+        <w:instrText xml:space="preserve"> SEQ Figure \* ARABIC </w:instrText>
+      </w:r>
+      <w:r>
+        <w:fldChar w:fldCharType="separate"/>
+      </w:r>
+      <w:r>
+        <w:rPr>
+          <w:noProof/>
+        </w:rPr>
+        <w:t>1</w:t>
+      </w:r>
+      <w:r>
+        <w:rPr>
+          <w:noProof/>
+        </w:rPr>
+        <w:fldChar w:fldCharType="end"/>
+      </w:r>
+      <w:r>
+        <w:t xml:space="preserve"> : Test failed - insertAfter method</w:t>
       </w:r>
     </w:p>
     <w:p>
@@ -570,14 +510,27 @@
       <w:r>
         <w:t xml:space="preserve">Figure </w:t>
       </w:r>
-      <w:fldSimple w:instr=" SEQ Figure \* ARABIC ">
-        <w:r>
-          <w:rPr>
-            <w:noProof/>
-          </w:rPr>
-          <w:t>2</w:t>
-        </w:r>
-      </w:fldSimple>
+      <w:r>
+        <w:fldChar w:fldCharType="begin"/>
+      </w:r>
+      <w:r>
+        <w:instrText xml:space="preserve"> SEQ Figure \* ARABIC </w:instrText>
+      </w:r>
+      <w:r>
+        <w:fldChar w:fldCharType="separate"/>
+      </w:r>
+      <w:r>
+        <w:rPr>
+          <w:noProof/>
+        </w:rPr>
+        <w:t>2</w:t>
+      </w:r>
+      <w:r>
+        <w:rPr>
+          <w:noProof/>
+        </w:rPr>
+        <w:fldChar w:fldCharType="end"/>
+      </w:r>
       <w:r>
         <w:t xml:space="preserve"> : current == null</w:t>
       </w:r>
@@ -641,22 +594,30 @@
       <w:r>
         <w:t xml:space="preserve">Figure </w:t>
       </w:r>
-      <w:fldSimple w:instr=" SEQ Figure \* ARABIC ">
-        <w:r>
-          <w:rPr>
-            <w:noProof/>
-          </w:rPr>
-          <w:t>3</w:t>
-        </w:r>
-      </w:fldSimple>
-      <w:r>
-        <w:t xml:space="preserve">: Added method - </w:t>
-      </w:r>
-      <w:proofErr w:type="spellStart"/>
-      <w:r>
-        <w:t>foundDisallowedDuplicate</w:t>
-      </w:r>
-      <w:proofErr w:type="spellEnd"/>
+      <w:r>
+        <w:fldChar w:fldCharType="begin"/>
+      </w:r>
+      <w:r>
+        <w:instrText xml:space="preserve"> SEQ Figure \* ARABIC </w:instrText>
+      </w:r>
+      <w:r>
+        <w:fldChar w:fldCharType="separate"/>
+      </w:r>
+      <w:r>
+        <w:rPr>
+          <w:noProof/>
+        </w:rPr>
+        <w:t>3</w:t>
+      </w:r>
+      <w:r>
+        <w:rPr>
+          <w:noProof/>
+        </w:rPr>
+        <w:fldChar w:fldCharType="end"/>
+      </w:r>
+      <w:r>
+        <w:t>: Added method - foundDisallowedDuplicate</w:t>
+      </w:r>
     </w:p>
     <w:p>
       <w:pPr>
@@ -717,14 +678,27 @@
       <w:r>
         <w:t xml:space="preserve">Figure </w:t>
       </w:r>
-      <w:fldSimple w:instr=" SEQ Figure \* ARABIC ">
-        <w:r>
-          <w:rPr>
-            <w:noProof/>
-          </w:rPr>
-          <w:t>4</w:t>
-        </w:r>
-      </w:fldSimple>
+      <w:r>
+        <w:fldChar w:fldCharType="begin"/>
+      </w:r>
+      <w:r>
+        <w:instrText xml:space="preserve"> SEQ Figure \* ARABIC </w:instrText>
+      </w:r>
+      <w:r>
+        <w:fldChar w:fldCharType="separate"/>
+      </w:r>
+      <w:r>
+        <w:rPr>
+          <w:noProof/>
+        </w:rPr>
+        <w:t>4</w:t>
+      </w:r>
+      <w:r>
+        <w:rPr>
+          <w:noProof/>
+        </w:rPr>
+        <w:fldChar w:fldCharType="end"/>
+      </w:r>
       <w:r>
         <w:t>: Substituted new method in 'if' statement</w:t>
       </w:r>
@@ -788,16 +762,3733 @@
       <w:r>
         <w:t xml:space="preserve">Figure </w:t>
       </w:r>
+      <w:r>
+        <w:fldChar w:fldCharType="begin"/>
+      </w:r>
+      <w:r>
+        <w:instrText xml:space="preserve"> SEQ Figure \* ARABIC </w:instrText>
+      </w:r>
+      <w:r>
+        <w:fldChar w:fldCharType="separate"/>
+      </w:r>
+      <w:r>
+        <w:rPr>
+          <w:noProof/>
+        </w:rPr>
+        <w:t>5</w:t>
+      </w:r>
+      <w:r>
+        <w:rPr>
+          <w:noProof/>
+        </w:rPr>
+        <w:fldChar w:fldCharType="end"/>
+      </w:r>
+      <w:r>
+        <w:t>: All tests passed</w:t>
+      </w:r>
+    </w:p>
+    <w:p>
+      <w:pPr>
+        <w:pStyle w:val="Heading1"/>
+      </w:pPr>
+      <w:r>
+        <w:lastRenderedPageBreak/>
+        <w:t>Testing</w:t>
+      </w:r>
+    </w:p>
+    <w:p/>
+    <w:tbl>
+      <w:tblPr>
+        <w:tblStyle w:val="GridTable5Dark"/>
+        <w:tblW w:w="0" w:type="auto"/>
+        <w:tblLook w:val="0620" w:firstRow="1" w:lastRow="0" w:firstColumn="0" w:lastColumn="0" w:noHBand="1" w:noVBand="1"/>
+      </w:tblPr>
+      <w:tblGrid>
+        <w:gridCol w:w="1413"/>
+        <w:gridCol w:w="1701"/>
+        <w:gridCol w:w="1600"/>
+      </w:tblGrid>
+      <w:tr>
+        <w:trPr>
+          <w:cnfStyle w:val="100000000000" w:firstRow="1" w:lastRow="0" w:firstColumn="0" w:lastColumn="0" w:oddVBand="0" w:evenVBand="0" w:oddHBand="0" w:evenHBand="0" w:firstRowFirstColumn="0" w:firstRowLastColumn="0" w:lastRowFirstColumn="0" w:lastRowLastColumn="0"/>
+        </w:trPr>
+        <w:tc>
+          <w:tcPr>
+            <w:tcW w:w="1413" w:type="dxa"/>
+          </w:tcPr>
+          <w:p>
+            <w:pPr>
+              <w:jc w:val="center"/>
+              <w:rPr>
+                <w:sz w:val="24"/>
+                <w:szCs w:val="24"/>
+              </w:rPr>
+            </w:pPr>
+            <w:r>
+              <w:rPr>
+                <w:sz w:val="24"/>
+                <w:szCs w:val="24"/>
+              </w:rPr>
+              <w:t>Country</w:t>
+            </w:r>
+          </w:p>
+        </w:tc>
+        <w:tc>
+          <w:tcPr>
+            <w:tcW w:w="1701" w:type="dxa"/>
+          </w:tcPr>
+          <w:p>
+            <w:pPr>
+              <w:jc w:val="center"/>
+              <w:rPr>
+                <w:sz w:val="24"/>
+                <w:szCs w:val="24"/>
+              </w:rPr>
+            </w:pPr>
+            <w:r>
+              <w:rPr>
+                <w:sz w:val="24"/>
+                <w:szCs w:val="24"/>
+              </w:rPr>
+              <w:t>City</w:t>
+            </w:r>
+          </w:p>
+        </w:tc>
+        <w:tc>
+          <w:tcPr>
+            <w:tcW w:w="1600" w:type="dxa"/>
+          </w:tcPr>
+          <w:p>
+            <w:pPr>
+              <w:jc w:val="center"/>
+              <w:rPr>
+                <w:sz w:val="24"/>
+                <w:szCs w:val="24"/>
+              </w:rPr>
+            </w:pPr>
+            <w:r>
+              <w:rPr>
+                <w:sz w:val="24"/>
+                <w:szCs w:val="24"/>
+              </w:rPr>
+              <w:t>Population</w:t>
+            </w:r>
+          </w:p>
+        </w:tc>
+      </w:tr>
+      <w:tr>
+        <w:tc>
+          <w:tcPr>
+            <w:tcW w:w="1413" w:type="dxa"/>
+          </w:tcPr>
+          <w:p>
+            <w:r>
+              <w:t>India</w:t>
+            </w:r>
+          </w:p>
+        </w:tc>
+        <w:tc>
+          <w:tcPr>
+            <w:tcW w:w="1701" w:type="dxa"/>
+          </w:tcPr>
+          <w:p>
+            <w:r>
+              <w:t>D</w:t>
+            </w:r>
+            <w:r>
+              <w:t>elhi</w:t>
+            </w:r>
+          </w:p>
+        </w:tc>
+        <w:tc>
+          <w:tcPr>
+            <w:tcW w:w="1600" w:type="dxa"/>
+          </w:tcPr>
+          <w:p>
+            <w:r>
+              <w:t>28514000</w:t>
+            </w:r>
+          </w:p>
+        </w:tc>
+      </w:tr>
+      <w:tr>
+        <w:tc>
+          <w:tcPr>
+            <w:tcW w:w="1413" w:type="dxa"/>
+          </w:tcPr>
+          <w:p/>
+        </w:tc>
+        <w:tc>
+          <w:tcPr>
+            <w:tcW w:w="1701" w:type="dxa"/>
+          </w:tcPr>
+          <w:p>
+            <w:r>
+              <w:t>Mumbai</w:t>
+            </w:r>
+          </w:p>
+        </w:tc>
+        <w:tc>
+          <w:tcPr>
+            <w:tcW w:w="1600" w:type="dxa"/>
+          </w:tcPr>
+          <w:p>
+            <w:r>
+              <w:t>19980000</w:t>
+            </w:r>
+          </w:p>
+        </w:tc>
+      </w:tr>
+      <w:tr>
+        <w:tc>
+          <w:tcPr>
+            <w:tcW w:w="1413" w:type="dxa"/>
+          </w:tcPr>
+          <w:p/>
+        </w:tc>
+        <w:tc>
+          <w:tcPr>
+            <w:tcW w:w="1701" w:type="dxa"/>
+          </w:tcPr>
+          <w:p>
+            <w:r>
+              <w:t>Chennai</w:t>
+            </w:r>
+          </w:p>
+        </w:tc>
+        <w:tc>
+          <w:tcPr>
+            <w:tcW w:w="1600" w:type="dxa"/>
+          </w:tcPr>
+          <w:p>
+            <w:r>
+              <w:t>10456000</w:t>
+            </w:r>
+          </w:p>
+        </w:tc>
+      </w:tr>
+      <w:tr>
+        <w:tc>
+          <w:tcPr>
+            <w:tcW w:w="1413" w:type="dxa"/>
+          </w:tcPr>
+          <w:p>
+            <w:r>
+              <w:t>Australia</w:t>
+            </w:r>
+          </w:p>
+        </w:tc>
+        <w:tc>
+          <w:tcPr>
+            <w:tcW w:w="1701" w:type="dxa"/>
+          </w:tcPr>
+          <w:p>
+            <w:r>
+              <w:t>Sydney</w:t>
+            </w:r>
+          </w:p>
+        </w:tc>
+        <w:tc>
+          <w:tcPr>
+            <w:tcW w:w="1600" w:type="dxa"/>
+          </w:tcPr>
+          <w:p>
+            <w:r>
+              <w:t>5367206</w:t>
+            </w:r>
+          </w:p>
+        </w:tc>
+      </w:tr>
+      <w:tr>
+        <w:tc>
+          <w:tcPr>
+            <w:tcW w:w="1413" w:type="dxa"/>
+          </w:tcPr>
+          <w:p/>
+        </w:tc>
+        <w:tc>
+          <w:tcPr>
+            <w:tcW w:w="1701" w:type="dxa"/>
+          </w:tcPr>
+          <w:p>
+            <w:r>
+              <w:t>Melbourne</w:t>
+            </w:r>
+          </w:p>
+        </w:tc>
+        <w:tc>
+          <w:tcPr>
+            <w:tcW w:w="1600" w:type="dxa"/>
+          </w:tcPr>
+          <w:p>
+            <w:r>
+              <w:t>5159211</w:t>
+            </w:r>
+          </w:p>
+        </w:tc>
+      </w:tr>
+      <w:tr>
+        <w:tc>
+          <w:tcPr>
+            <w:tcW w:w="1413" w:type="dxa"/>
+          </w:tcPr>
+          <w:p/>
+        </w:tc>
+        <w:tc>
+          <w:tcPr>
+            <w:tcW w:w="1701" w:type="dxa"/>
+          </w:tcPr>
+          <w:p>
+            <w:r>
+              <w:t>Brisbane</w:t>
+            </w:r>
+          </w:p>
+        </w:tc>
+        <w:tc>
+          <w:tcPr>
+            <w:tcW w:w="1600" w:type="dxa"/>
+          </w:tcPr>
+          <w:p>
+            <w:r>
+              <w:t>2560720</w:t>
+            </w:r>
+          </w:p>
+        </w:tc>
+      </w:tr>
+      <w:tr>
+        <w:tc>
+          <w:tcPr>
+            <w:tcW w:w="1413" w:type="dxa"/>
+          </w:tcPr>
+          <w:p/>
+        </w:tc>
+        <w:tc>
+          <w:tcPr>
+            <w:tcW w:w="1701" w:type="dxa"/>
+          </w:tcPr>
+          <w:p>
+            <w:r>
+              <w:t>Perth</w:t>
+            </w:r>
+          </w:p>
+        </w:tc>
+        <w:tc>
+          <w:tcPr>
+            <w:tcW w:w="1600" w:type="dxa"/>
+          </w:tcPr>
+          <w:p>
+            <w:r>
+              <w:t>2125760</w:t>
+            </w:r>
+          </w:p>
+        </w:tc>
+      </w:tr>
+      <w:tr>
+        <w:tc>
+          <w:tcPr>
+            <w:tcW w:w="1413" w:type="dxa"/>
+          </w:tcPr>
+          <w:p/>
+        </w:tc>
+        <w:tc>
+          <w:tcPr>
+            <w:tcW w:w="1701" w:type="dxa"/>
+          </w:tcPr>
+          <w:p>
+            <w:r>
+              <w:t>Adelaide</w:t>
+            </w:r>
+          </w:p>
+        </w:tc>
+        <w:tc>
+          <w:tcPr>
+            <w:tcW w:w="1600" w:type="dxa"/>
+          </w:tcPr>
+          <w:p>
+            <w:r>
+              <w:t>1359760</w:t>
+            </w:r>
+          </w:p>
+        </w:tc>
+      </w:tr>
+      <w:tr>
+        <w:tc>
+          <w:tcPr>
+            <w:tcW w:w="1413" w:type="dxa"/>
+          </w:tcPr>
+          <w:p/>
+        </w:tc>
+        <w:tc>
+          <w:tcPr>
+            <w:tcW w:w="1701" w:type="dxa"/>
+          </w:tcPr>
+          <w:p>
+            <w:r>
+              <w:t>Canberra</w:t>
+            </w:r>
+          </w:p>
+        </w:tc>
+        <w:tc>
+          <w:tcPr>
+            <w:tcW w:w="1600" w:type="dxa"/>
+          </w:tcPr>
+          <w:p>
+            <w:r>
+              <w:t>431834</w:t>
+            </w:r>
+          </w:p>
+        </w:tc>
+      </w:tr>
+      <w:tr>
+        <w:tc>
+          <w:tcPr>
+            <w:tcW w:w="1413" w:type="dxa"/>
+          </w:tcPr>
+          <w:p/>
+        </w:tc>
+        <w:tc>
+          <w:tcPr>
+            <w:tcW w:w="1701" w:type="dxa"/>
+          </w:tcPr>
+          <w:p>
+            <w:r>
+              <w:t>Hobart</w:t>
+            </w:r>
+          </w:p>
+        </w:tc>
+        <w:tc>
+          <w:tcPr>
+            <w:tcW w:w="1600" w:type="dxa"/>
+          </w:tcPr>
+          <w:p>
+            <w:r>
+              <w:t>238834</w:t>
+            </w:r>
+          </w:p>
+        </w:tc>
+      </w:tr>
+      <w:tr>
+        <w:tc>
+          <w:tcPr>
+            <w:tcW w:w="1413" w:type="dxa"/>
+          </w:tcPr>
+          <w:p/>
+        </w:tc>
+        <w:tc>
+          <w:tcPr>
+            <w:tcW w:w="1701" w:type="dxa"/>
+          </w:tcPr>
+          <w:p>
+            <w:r>
+              <w:t>Darwin</w:t>
+            </w:r>
+          </w:p>
+        </w:tc>
+        <w:tc>
+          <w:tcPr>
+            <w:tcW w:w="1600" w:type="dxa"/>
+          </w:tcPr>
+          <w:p>
+            <w:r>
+              <w:t>147231</w:t>
+            </w:r>
+          </w:p>
+        </w:tc>
+      </w:tr>
+      <w:tr>
+        <w:tc>
+          <w:tcPr>
+            <w:tcW w:w="1413" w:type="dxa"/>
+          </w:tcPr>
+          <w:p>
+            <w:r>
+              <w:t>USA</w:t>
+            </w:r>
+          </w:p>
+        </w:tc>
+        <w:tc>
+          <w:tcPr>
+            <w:tcW w:w="1701" w:type="dxa"/>
+          </w:tcPr>
+          <w:p>
+            <w:r>
+              <w:t>New York City</w:t>
+            </w:r>
+          </w:p>
+        </w:tc>
+        <w:tc>
+          <w:tcPr>
+            <w:tcW w:w="1600" w:type="dxa"/>
+          </w:tcPr>
+          <w:p>
+            <w:r>
+              <w:t>8175133</w:t>
+            </w:r>
+          </w:p>
+        </w:tc>
+      </w:tr>
+      <w:tr>
+        <w:tc>
+          <w:tcPr>
+            <w:tcW w:w="1413" w:type="dxa"/>
+          </w:tcPr>
+          <w:p/>
+        </w:tc>
+        <w:tc>
+          <w:tcPr>
+            <w:tcW w:w="1701" w:type="dxa"/>
+          </w:tcPr>
+          <w:p>
+            <w:r>
+              <w:t>Los Angeles</w:t>
+            </w:r>
+          </w:p>
+        </w:tc>
+        <w:tc>
+          <w:tcPr>
+            <w:tcW w:w="1600" w:type="dxa"/>
+          </w:tcPr>
+          <w:p>
+            <w:r>
+              <w:t>3971883</w:t>
+            </w:r>
+          </w:p>
+        </w:tc>
+      </w:tr>
+      <w:tr>
+        <w:tc>
+          <w:tcPr>
+            <w:tcW w:w="1413" w:type="dxa"/>
+          </w:tcPr>
+          <w:p/>
+        </w:tc>
+        <w:tc>
+          <w:tcPr>
+            <w:tcW w:w="1701" w:type="dxa"/>
+          </w:tcPr>
+          <w:p>
+            <w:r>
+              <w:t>Chicago</w:t>
+            </w:r>
+          </w:p>
+        </w:tc>
+        <w:tc>
+          <w:tcPr>
+            <w:tcW w:w="1600" w:type="dxa"/>
+          </w:tcPr>
+          <w:p>
+            <w:r>
+              <w:t>2720546</w:t>
+            </w:r>
+          </w:p>
+        </w:tc>
+      </w:tr>
+      <w:tr>
+        <w:tc>
+          <w:tcPr>
+            <w:tcW w:w="1413" w:type="dxa"/>
+          </w:tcPr>
+          <w:p>
+            <w:r>
+              <w:t>Canada</w:t>
+            </w:r>
+          </w:p>
+        </w:tc>
+        <w:tc>
+          <w:tcPr>
+            <w:tcW w:w="1701" w:type="dxa"/>
+          </w:tcPr>
+          <w:p>
+            <w:r>
+              <w:t>Toronto</w:t>
+            </w:r>
+          </w:p>
+        </w:tc>
+        <w:tc>
+          <w:tcPr>
+            <w:tcW w:w="1600" w:type="dxa"/>
+          </w:tcPr>
+          <w:p>
+            <w:r>
+              <w:t>5928040</w:t>
+            </w:r>
+          </w:p>
+        </w:tc>
+      </w:tr>
+      <w:tr>
+        <w:tc>
+          <w:tcPr>
+            <w:tcW w:w="1413" w:type="dxa"/>
+          </w:tcPr>
+          <w:p/>
+        </w:tc>
+        <w:tc>
+          <w:tcPr>
+            <w:tcW w:w="1701" w:type="dxa"/>
+          </w:tcPr>
+          <w:p>
+            <w:r>
+              <w:t>Montreal</w:t>
+            </w:r>
+          </w:p>
+        </w:tc>
+        <w:tc>
+          <w:tcPr>
+            <w:tcW w:w="1600" w:type="dxa"/>
+          </w:tcPr>
+          <w:p>
+            <w:r>
+              <w:t>4098927</w:t>
+            </w:r>
+          </w:p>
+        </w:tc>
+      </w:tr>
+      <w:tr>
+        <w:tc>
+          <w:tcPr>
+            <w:tcW w:w="1413" w:type="dxa"/>
+          </w:tcPr>
+          <w:p/>
+        </w:tc>
+        <w:tc>
+          <w:tcPr>
+            <w:tcW w:w="1701" w:type="dxa"/>
+          </w:tcPr>
+          <w:p>
+            <w:r>
+              <w:t>Vancouver</w:t>
+            </w:r>
+          </w:p>
+        </w:tc>
+        <w:tc>
+          <w:tcPr>
+            <w:tcW w:w="1600" w:type="dxa"/>
+          </w:tcPr>
+          <w:p>
+            <w:r>
+              <w:t>2463431</w:t>
+            </w:r>
+          </w:p>
+        </w:tc>
+      </w:tr>
+    </w:tbl>
+    <w:p/>
+    <w:tbl>
+      <w:tblPr>
+        <w:tblStyle w:val="GridTable5Dark"/>
+        <w:tblW w:w="8950" w:type="dxa"/>
+        <w:tblLook w:val="0420" w:firstRow="1" w:lastRow="0" w:firstColumn="0" w:lastColumn="0" w:noHBand="0" w:noVBand="1"/>
+      </w:tblPr>
+      <w:tblGrid>
+        <w:gridCol w:w="850"/>
+        <w:gridCol w:w="2547"/>
+        <w:gridCol w:w="2268"/>
+        <w:gridCol w:w="1701"/>
+        <w:gridCol w:w="1584"/>
+      </w:tblGrid>
+      <w:tr>
+        <w:trPr>
+          <w:cnfStyle w:val="100000000000" w:firstRow="1" w:lastRow="0" w:firstColumn="0" w:lastColumn="0" w:oddVBand="0" w:evenVBand="0" w:oddHBand="0" w:evenHBand="0" w:firstRowFirstColumn="0" w:firstRowLastColumn="0" w:lastRowFirstColumn="0" w:lastRowLastColumn="0"/>
+        </w:trPr>
+        <w:tc>
+          <w:tcPr>
+            <w:tcW w:w="850" w:type="dxa"/>
+          </w:tcPr>
+          <w:p>
+            <w:pPr>
+              <w:jc w:val="center"/>
+              <w:rPr>
+                <w:sz w:val="24"/>
+                <w:szCs w:val="24"/>
+              </w:rPr>
+            </w:pPr>
+            <w:r>
+              <w:rPr>
+                <w:sz w:val="24"/>
+                <w:szCs w:val="24"/>
+              </w:rPr>
+              <w:t>Case</w:t>
+            </w:r>
+          </w:p>
+        </w:tc>
+        <w:tc>
+          <w:tcPr>
+            <w:tcW w:w="2547" w:type="dxa"/>
+          </w:tcPr>
+          <w:p>
+            <w:pPr>
+              <w:jc w:val="center"/>
+              <w:rPr>
+                <w:sz w:val="24"/>
+                <w:szCs w:val="24"/>
+              </w:rPr>
+            </w:pPr>
+            <w:r>
+              <w:rPr>
+                <w:sz w:val="24"/>
+                <w:szCs w:val="24"/>
+              </w:rPr>
+              <w:t>Description</w:t>
+            </w:r>
+          </w:p>
+        </w:tc>
+        <w:tc>
+          <w:tcPr>
+            <w:tcW w:w="2268" w:type="dxa"/>
+          </w:tcPr>
+          <w:p>
+            <w:pPr>
+              <w:jc w:val="center"/>
+              <w:rPr>
+                <w:sz w:val="24"/>
+                <w:szCs w:val="24"/>
+              </w:rPr>
+            </w:pPr>
+            <w:r>
+              <w:rPr>
+                <w:sz w:val="24"/>
+                <w:szCs w:val="24"/>
+              </w:rPr>
+              <w:t>Expected</w:t>
+            </w:r>
+          </w:p>
+        </w:tc>
+        <w:tc>
+          <w:tcPr>
+            <w:tcW w:w="1701" w:type="dxa"/>
+          </w:tcPr>
+          <w:p>
+            <w:pPr>
+              <w:jc w:val="center"/>
+              <w:rPr>
+                <w:sz w:val="24"/>
+                <w:szCs w:val="24"/>
+              </w:rPr>
+            </w:pPr>
+            <w:r>
+              <w:rPr>
+                <w:sz w:val="24"/>
+                <w:szCs w:val="24"/>
+              </w:rPr>
+              <w:t>Actual</w:t>
+            </w:r>
+          </w:p>
+        </w:tc>
+        <w:tc>
+          <w:tcPr>
+            <w:tcW w:w="1584" w:type="dxa"/>
+          </w:tcPr>
+          <w:p>
+            <w:pPr>
+              <w:jc w:val="center"/>
+              <w:rPr>
+                <w:sz w:val="24"/>
+                <w:szCs w:val="24"/>
+              </w:rPr>
+            </w:pPr>
+            <w:r>
+              <w:rPr>
+                <w:sz w:val="24"/>
+                <w:szCs w:val="24"/>
+              </w:rPr>
+              <w:t>Evidence</w:t>
+            </w:r>
+          </w:p>
+        </w:tc>
+      </w:tr>
+      <w:tr>
+        <w:trPr>
+          <w:cnfStyle w:val="000000100000" w:firstRow="0" w:lastRow="0" w:firstColumn="0" w:lastColumn="0" w:oddVBand="0" w:evenVBand="0" w:oddHBand="1" w:evenHBand="0" w:firstRowFirstColumn="0" w:firstRowLastColumn="0" w:lastRowFirstColumn="0" w:lastRowLastColumn="0"/>
+        </w:trPr>
+        <w:tc>
+          <w:tcPr>
+            <w:tcW w:w="850" w:type="dxa"/>
+          </w:tcPr>
+          <w:p>
+            <w:pPr>
+              <w:jc w:val="center"/>
+            </w:pPr>
+            <w:r>
+              <w:t>#1</w:t>
+            </w:r>
+          </w:p>
+        </w:tc>
+        <w:tc>
+          <w:tcPr>
+            <w:tcW w:w="2547" w:type="dxa"/>
+          </w:tcPr>
+          <w:p>
+            <w:r>
+              <w:t>Open application with no data file</w:t>
+            </w:r>
+          </w:p>
+        </w:tc>
+        <w:tc>
+          <w:tcPr>
+            <w:tcW w:w="2268" w:type="dxa"/>
+          </w:tcPr>
+          <w:p>
+            <w:r>
+              <w:t>Display empty listviews</w:t>
+            </w:r>
+          </w:p>
+        </w:tc>
+        <w:tc>
+          <w:tcPr>
+            <w:tcW w:w="1701" w:type="dxa"/>
+          </w:tcPr>
+          <w:p>
+            <w:r>
+              <w:t>As expected</w:t>
+            </w:r>
+          </w:p>
+        </w:tc>
+        <w:tc>
+          <w:tcPr>
+            <w:tcW w:w="1584" w:type="dxa"/>
+          </w:tcPr>
+          <w:p>
+            <w:r>
+              <w:t>Figure 6</w:t>
+            </w:r>
+          </w:p>
+        </w:tc>
+      </w:tr>
+      <w:tr>
+        <w:tc>
+          <w:tcPr>
+            <w:tcW w:w="850" w:type="dxa"/>
+          </w:tcPr>
+          <w:p>
+            <w:pPr>
+              <w:jc w:val="center"/>
+            </w:pPr>
+            <w:r>
+              <w:t>#2</w:t>
+            </w:r>
+          </w:p>
+        </w:tc>
+        <w:tc>
+          <w:tcPr>
+            <w:tcW w:w="2547" w:type="dxa"/>
+          </w:tcPr>
+          <w:p>
+            <w:r>
+              <w:t>Add first country</w:t>
+            </w:r>
+          </w:p>
+        </w:tc>
+        <w:tc>
+          <w:tcPr>
+            <w:tcW w:w="2268" w:type="dxa"/>
+          </w:tcPr>
+          <w:p>
+            <w:r>
+              <w:t>Display country in listview</w:t>
+            </w:r>
+          </w:p>
+        </w:tc>
+        <w:tc>
+          <w:tcPr>
+            <w:tcW w:w="1701" w:type="dxa"/>
+          </w:tcPr>
+          <w:p>
+            <w:r>
+              <w:t>As expected</w:t>
+            </w:r>
+          </w:p>
+        </w:tc>
+        <w:tc>
+          <w:tcPr>
+            <w:tcW w:w="1584" w:type="dxa"/>
+          </w:tcPr>
+          <w:p>
+            <w:r>
+              <w:t xml:space="preserve">Figure </w:t>
+            </w:r>
+            <w:r>
+              <w:t>7</w:t>
+            </w:r>
+          </w:p>
+          <w:p>
+            <w:r>
+              <w:t xml:space="preserve">Figure </w:t>
+            </w:r>
+            <w:r>
+              <w:t>8</w:t>
+            </w:r>
+          </w:p>
+        </w:tc>
+      </w:tr>
+      <w:tr>
+        <w:trPr>
+          <w:cnfStyle w:val="000000100000" w:firstRow="0" w:lastRow="0" w:firstColumn="0" w:lastColumn="0" w:oddVBand="0" w:evenVBand="0" w:oddHBand="1" w:evenHBand="0" w:firstRowFirstColumn="0" w:firstRowLastColumn="0" w:lastRowFirstColumn="0" w:lastRowLastColumn="0"/>
+        </w:trPr>
+        <w:tc>
+          <w:tcPr>
+            <w:tcW w:w="850" w:type="dxa"/>
+          </w:tcPr>
+          <w:p>
+            <w:pPr>
+              <w:jc w:val="center"/>
+            </w:pPr>
+            <w:r>
+              <w:t>#3</w:t>
+            </w:r>
+          </w:p>
+        </w:tc>
+        <w:tc>
+          <w:tcPr>
+            <w:tcW w:w="2547" w:type="dxa"/>
+          </w:tcPr>
+          <w:p>
+            <w:r>
+              <w:t>Add first city to country (in #2)</w:t>
+            </w:r>
+          </w:p>
+        </w:tc>
+        <w:tc>
+          <w:tcPr>
+            <w:tcW w:w="2268" w:type="dxa"/>
+          </w:tcPr>
+          <w:p>
+            <w:r>
+              <w:t>Display city in listview</w:t>
+            </w:r>
+          </w:p>
+        </w:tc>
+        <w:tc>
+          <w:tcPr>
+            <w:tcW w:w="1701" w:type="dxa"/>
+          </w:tcPr>
+          <w:p>
+            <w:r>
+              <w:t>As expected</w:t>
+            </w:r>
+          </w:p>
+        </w:tc>
+        <w:tc>
+          <w:tcPr>
+            <w:tcW w:w="1584" w:type="dxa"/>
+          </w:tcPr>
+          <w:p>
+            <w:r>
+              <w:t xml:space="preserve">Figure </w:t>
+            </w:r>
+            <w:r>
+              <w:t>9</w:t>
+            </w:r>
+          </w:p>
+          <w:p>
+            <w:r>
+              <w:t xml:space="preserve">Figure </w:t>
+            </w:r>
+            <w:r>
+              <w:t>10</w:t>
+            </w:r>
+          </w:p>
+        </w:tc>
+      </w:tr>
+      <w:tr>
+        <w:tc>
+          <w:tcPr>
+            <w:tcW w:w="850" w:type="dxa"/>
+          </w:tcPr>
+          <w:p>
+            <w:pPr>
+              <w:jc w:val="center"/>
+            </w:pPr>
+            <w:r>
+              <w:t>#4</w:t>
+            </w:r>
+          </w:p>
+        </w:tc>
+        <w:tc>
+          <w:tcPr>
+            <w:tcW w:w="2547" w:type="dxa"/>
+          </w:tcPr>
+          <w:p>
+            <w:r>
+              <w:t>Add next country</w:t>
+            </w:r>
+          </w:p>
+        </w:tc>
+        <w:tc>
+          <w:tcPr>
+            <w:tcW w:w="2268" w:type="dxa"/>
+          </w:tcPr>
+          <w:p>
+            <w:r>
+              <w:t>Display both countries in listview</w:t>
+            </w:r>
+          </w:p>
+        </w:tc>
+        <w:tc>
+          <w:tcPr>
+            <w:tcW w:w="1701" w:type="dxa"/>
+          </w:tcPr>
+          <w:p>
+            <w:r>
+              <w:t>As expected</w:t>
+            </w:r>
+          </w:p>
+        </w:tc>
+        <w:tc>
+          <w:tcPr>
+            <w:tcW w:w="1584" w:type="dxa"/>
+          </w:tcPr>
+          <w:p>
+            <w:r>
+              <w:t xml:space="preserve">Figure </w:t>
+            </w:r>
+            <w:r>
+              <w:t>11</w:t>
+            </w:r>
+          </w:p>
+          <w:p>
+            <w:r>
+              <w:t xml:space="preserve">Figure </w:t>
+            </w:r>
+            <w:r>
+              <w:t>12</w:t>
+            </w:r>
+          </w:p>
+        </w:tc>
+      </w:tr>
+      <w:tr>
+        <w:trPr>
+          <w:cnfStyle w:val="000000100000" w:firstRow="0" w:lastRow="0" w:firstColumn="0" w:lastColumn="0" w:oddVBand="0" w:evenVBand="0" w:oddHBand="1" w:evenHBand="0" w:firstRowFirstColumn="0" w:firstRowLastColumn="0" w:lastRowFirstColumn="0" w:lastRowLastColumn="0"/>
+        </w:trPr>
+        <w:tc>
+          <w:tcPr>
+            <w:tcW w:w="850" w:type="dxa"/>
+          </w:tcPr>
+          <w:p>
+            <w:pPr>
+              <w:jc w:val="center"/>
+            </w:pPr>
+            <w:r>
+              <w:t>#5</w:t>
+            </w:r>
+          </w:p>
+        </w:tc>
+        <w:tc>
+          <w:tcPr>
+            <w:tcW w:w="2547" w:type="dxa"/>
+          </w:tcPr>
+          <w:p>
+            <w:r>
+              <w:t>Add first city to country (in #4)</w:t>
+            </w:r>
+          </w:p>
+        </w:tc>
+        <w:tc>
+          <w:tcPr>
+            <w:tcW w:w="2268" w:type="dxa"/>
+          </w:tcPr>
+          <w:p>
+            <w:r>
+              <w:t>Display that city alone, in listview</w:t>
+            </w:r>
+          </w:p>
+        </w:tc>
+        <w:tc>
+          <w:tcPr>
+            <w:tcW w:w="1701" w:type="dxa"/>
+          </w:tcPr>
+          <w:p>
+            <w:r>
+              <w:t>As expected</w:t>
+            </w:r>
+          </w:p>
+        </w:tc>
+        <w:tc>
+          <w:tcPr>
+            <w:tcW w:w="1584" w:type="dxa"/>
+          </w:tcPr>
+          <w:p>
+            <w:r>
+              <w:t xml:space="preserve">Figure </w:t>
+            </w:r>
+            <w:r>
+              <w:t>13</w:t>
+            </w:r>
+          </w:p>
+          <w:p>
+            <w:r>
+              <w:t xml:space="preserve">Figure </w:t>
+            </w:r>
+            <w:r>
+              <w:t>14</w:t>
+            </w:r>
+          </w:p>
+        </w:tc>
+      </w:tr>
+      <w:tr>
+        <w:tc>
+          <w:tcPr>
+            <w:tcW w:w="850" w:type="dxa"/>
+          </w:tcPr>
+          <w:p>
+            <w:pPr>
+              <w:jc w:val="center"/>
+            </w:pPr>
+            <w:r>
+              <w:t>#</w:t>
+            </w:r>
+            <w:r>
+              <w:t>6</w:t>
+            </w:r>
+          </w:p>
+        </w:tc>
+        <w:tc>
+          <w:tcPr>
+            <w:tcW w:w="2547" w:type="dxa"/>
+          </w:tcPr>
+          <w:p>
+            <w:r>
+              <w:t>Add next country</w:t>
+            </w:r>
+          </w:p>
+        </w:tc>
+        <w:tc>
+          <w:tcPr>
+            <w:tcW w:w="2268" w:type="dxa"/>
+          </w:tcPr>
+          <w:p>
+            <w:r>
+              <w:t xml:space="preserve">Display </w:t>
+            </w:r>
+            <w:r>
+              <w:t>all three</w:t>
+            </w:r>
+            <w:r>
+              <w:t xml:space="preserve"> countries in listview</w:t>
+            </w:r>
+          </w:p>
+        </w:tc>
+        <w:tc>
+          <w:tcPr>
+            <w:tcW w:w="1701" w:type="dxa"/>
+          </w:tcPr>
+          <w:p>
+            <w:r>
+              <w:t>As expected</w:t>
+            </w:r>
+          </w:p>
+        </w:tc>
+        <w:tc>
+          <w:tcPr>
+            <w:tcW w:w="1584" w:type="dxa"/>
+          </w:tcPr>
+          <w:p>
+            <w:r>
+              <w:t xml:space="preserve">Figure </w:t>
+            </w:r>
+            <w:r>
+              <w:t>15</w:t>
+            </w:r>
+          </w:p>
+          <w:p>
+            <w:r>
+              <w:t xml:space="preserve">Figure </w:t>
+            </w:r>
+            <w:r>
+              <w:t>16</w:t>
+            </w:r>
+          </w:p>
+        </w:tc>
+      </w:tr>
+      <w:tr>
+        <w:trPr>
+          <w:cnfStyle w:val="000000100000" w:firstRow="0" w:lastRow="0" w:firstColumn="0" w:lastColumn="0" w:oddVBand="0" w:evenVBand="0" w:oddHBand="1" w:evenHBand="0" w:firstRowFirstColumn="0" w:firstRowLastColumn="0" w:lastRowFirstColumn="0" w:lastRowLastColumn="0"/>
+        </w:trPr>
+        <w:tc>
+          <w:tcPr>
+            <w:tcW w:w="850" w:type="dxa"/>
+          </w:tcPr>
+          <w:p>
+            <w:pPr>
+              <w:jc w:val="center"/>
+            </w:pPr>
+            <w:r>
+              <w:t>#</w:t>
+            </w:r>
+            <w:r>
+              <w:t>7</w:t>
+            </w:r>
+          </w:p>
+        </w:tc>
+        <w:tc>
+          <w:tcPr>
+            <w:tcW w:w="2547" w:type="dxa"/>
+          </w:tcPr>
+          <w:p>
+            <w:r>
+              <w:t>Add first city to country</w:t>
+            </w:r>
+            <w:r>
+              <w:t xml:space="preserve"> </w:t>
+            </w:r>
+            <w:r>
+              <w:t>(in #</w:t>
+            </w:r>
+            <w:r>
+              <w:t>6</w:t>
+            </w:r>
+            <w:r>
+              <w:t>)</w:t>
+            </w:r>
+          </w:p>
+        </w:tc>
+        <w:tc>
+          <w:tcPr>
+            <w:tcW w:w="2268" w:type="dxa"/>
+          </w:tcPr>
+          <w:p>
+            <w:r>
+              <w:t>Display that city alone, in listview</w:t>
+            </w:r>
+          </w:p>
+        </w:tc>
+        <w:tc>
+          <w:tcPr>
+            <w:tcW w:w="1701" w:type="dxa"/>
+          </w:tcPr>
+          <w:p>
+            <w:r>
+              <w:t>As expected</w:t>
+            </w:r>
+          </w:p>
+        </w:tc>
+        <w:tc>
+          <w:tcPr>
+            <w:tcW w:w="1584" w:type="dxa"/>
+          </w:tcPr>
+          <w:p>
+            <w:r>
+              <w:t xml:space="preserve">Figure </w:t>
+            </w:r>
+            <w:r>
+              <w:t>17</w:t>
+            </w:r>
+          </w:p>
+          <w:p>
+            <w:r>
+              <w:t xml:space="preserve">Figure </w:t>
+            </w:r>
+            <w:r>
+              <w:t>18</w:t>
+            </w:r>
+          </w:p>
+        </w:tc>
+      </w:tr>
+      <w:tr>
+        <w:tc>
+          <w:tcPr>
+            <w:tcW w:w="850" w:type="dxa"/>
+          </w:tcPr>
+          <w:p>
+            <w:pPr>
+              <w:jc w:val="center"/>
+            </w:pPr>
+            <w:r>
+              <w:t>#8</w:t>
+            </w:r>
+          </w:p>
+        </w:tc>
+        <w:tc>
+          <w:tcPr>
+            <w:tcW w:w="2547" w:type="dxa"/>
+          </w:tcPr>
+          <w:p>
+            <w:r>
+              <w:t xml:space="preserve">Select first </w:t>
+            </w:r>
+            <w:r>
+              <w:t>country</w:t>
+            </w:r>
+            <w:r>
+              <w:t xml:space="preserve"> in listview</w:t>
+            </w:r>
+          </w:p>
+        </w:tc>
+        <w:tc>
+          <w:tcPr>
+            <w:tcW w:w="2268" w:type="dxa"/>
+          </w:tcPr>
+          <w:p>
+            <w:r>
+              <w:t>It’s one city will display, alone in listvew</w:t>
+            </w:r>
+          </w:p>
+        </w:tc>
+        <w:tc>
+          <w:tcPr>
+            <w:tcW w:w="1701" w:type="dxa"/>
+          </w:tcPr>
+          <w:p>
+            <w:r>
+              <w:t>As expected</w:t>
+            </w:r>
+          </w:p>
+        </w:tc>
+        <w:tc>
+          <w:tcPr>
+            <w:tcW w:w="1584" w:type="dxa"/>
+          </w:tcPr>
+          <w:p>
+            <w:r>
+              <w:t xml:space="preserve">Figure </w:t>
+            </w:r>
+            <w:r>
+              <w:t>19</w:t>
+            </w:r>
+          </w:p>
+        </w:tc>
+      </w:tr>
+      <w:tr>
+        <w:trPr>
+          <w:cnfStyle w:val="000000100000" w:firstRow="0" w:lastRow="0" w:firstColumn="0" w:lastColumn="0" w:oddVBand="0" w:evenVBand="0" w:oddHBand="1" w:evenHBand="0" w:firstRowFirstColumn="0" w:firstRowLastColumn="0" w:lastRowFirstColumn="0" w:lastRowLastColumn="0"/>
+        </w:trPr>
+        <w:tc>
+          <w:tcPr>
+            <w:tcW w:w="850" w:type="dxa"/>
+          </w:tcPr>
+          <w:p>
+            <w:pPr>
+              <w:jc w:val="center"/>
+            </w:pPr>
+            <w:r>
+              <w:t>#</w:t>
+            </w:r>
+            <w:r>
+              <w:t>9</w:t>
+            </w:r>
+          </w:p>
+        </w:tc>
+        <w:tc>
+          <w:tcPr>
+            <w:tcW w:w="2547" w:type="dxa"/>
+          </w:tcPr>
+          <w:p>
+            <w:r>
+              <w:t xml:space="preserve">Add </w:t>
+            </w:r>
+            <w:r>
+              <w:t>last</w:t>
+            </w:r>
+            <w:r>
+              <w:t xml:space="preserve"> country</w:t>
+            </w:r>
+          </w:p>
+        </w:tc>
+        <w:tc>
+          <w:tcPr>
+            <w:tcW w:w="2268" w:type="dxa"/>
+          </w:tcPr>
+          <w:p>
+            <w:r>
+              <w:t xml:space="preserve">Display </w:t>
+            </w:r>
+            <w:r>
+              <w:t xml:space="preserve">all </w:t>
+            </w:r>
+            <w:r>
+              <w:t>four</w:t>
+            </w:r>
+            <w:r>
+              <w:t xml:space="preserve"> countries in listview</w:t>
+            </w:r>
+          </w:p>
+        </w:tc>
+        <w:tc>
+          <w:tcPr>
+            <w:tcW w:w="1701" w:type="dxa"/>
+          </w:tcPr>
+          <w:p>
+            <w:r>
+              <w:t>As expected</w:t>
+            </w:r>
+          </w:p>
+        </w:tc>
+        <w:tc>
+          <w:tcPr>
+            <w:tcW w:w="1584" w:type="dxa"/>
+          </w:tcPr>
+          <w:p>
+            <w:r>
+              <w:t xml:space="preserve">Figure </w:t>
+            </w:r>
+            <w:r>
+              <w:t>20</w:t>
+            </w:r>
+          </w:p>
+          <w:p>
+            <w:r>
+              <w:t xml:space="preserve">Figure </w:t>
+            </w:r>
+            <w:r>
+              <w:t>21</w:t>
+            </w:r>
+          </w:p>
+        </w:tc>
+      </w:tr>
+      <w:tr>
+        <w:tc>
+          <w:tcPr>
+            <w:tcW w:w="850" w:type="dxa"/>
+          </w:tcPr>
+          <w:p>
+            <w:pPr>
+              <w:jc w:val="center"/>
+            </w:pPr>
+            <w:r>
+              <w:t>#</w:t>
+            </w:r>
+            <w:r>
+              <w:t>10</w:t>
+            </w:r>
+          </w:p>
+        </w:tc>
+        <w:tc>
+          <w:tcPr>
+            <w:tcW w:w="2547" w:type="dxa"/>
+          </w:tcPr>
+          <w:p>
+            <w:r>
+              <w:t>Add first city to country</w:t>
+            </w:r>
+            <w:r>
+              <w:br/>
+              <w:t>(in #</w:t>
+            </w:r>
+            <w:r>
+              <w:t>9</w:t>
+            </w:r>
+            <w:r>
+              <w:t>)</w:t>
+            </w:r>
+          </w:p>
+        </w:tc>
+        <w:tc>
+          <w:tcPr>
+            <w:tcW w:w="2268" w:type="dxa"/>
+          </w:tcPr>
+          <w:p>
+            <w:r>
+              <w:t>Display that city alone, in listview</w:t>
+            </w:r>
+          </w:p>
+        </w:tc>
+        <w:tc>
+          <w:tcPr>
+            <w:tcW w:w="1701" w:type="dxa"/>
+          </w:tcPr>
+          <w:p>
+            <w:r>
+              <w:t>As expected</w:t>
+            </w:r>
+          </w:p>
+        </w:tc>
+        <w:tc>
+          <w:tcPr>
+            <w:tcW w:w="1584" w:type="dxa"/>
+          </w:tcPr>
+          <w:p>
+            <w:r>
+              <w:t xml:space="preserve">Figure </w:t>
+            </w:r>
+            <w:r>
+              <w:t>22</w:t>
+            </w:r>
+          </w:p>
+          <w:p>
+            <w:r>
+              <w:t xml:space="preserve">Figure </w:t>
+            </w:r>
+            <w:r>
+              <w:t>23</w:t>
+            </w:r>
+          </w:p>
+        </w:tc>
+      </w:tr>
+      <w:tr>
+        <w:trPr>
+          <w:cnfStyle w:val="000000100000" w:firstRow="0" w:lastRow="0" w:firstColumn="0" w:lastColumn="0" w:oddVBand="0" w:evenVBand="0" w:oddHBand="1" w:evenHBand="0" w:firstRowFirstColumn="0" w:firstRowLastColumn="0" w:lastRowFirstColumn="0" w:lastRowLastColumn="0"/>
+        </w:trPr>
+        <w:tc>
+          <w:tcPr>
+            <w:tcW w:w="850" w:type="dxa"/>
+          </w:tcPr>
+          <w:p>
+            <w:pPr>
+              <w:jc w:val="center"/>
+            </w:pPr>
+            <w:r>
+              <w:t>#11</w:t>
+            </w:r>
+          </w:p>
+        </w:tc>
+        <w:tc>
+          <w:tcPr>
+            <w:tcW w:w="2547" w:type="dxa"/>
+          </w:tcPr>
+          <w:p>
+            <w:r>
+              <w:t>Add remaining cities to first country</w:t>
+            </w:r>
+          </w:p>
+        </w:tc>
+        <w:tc>
+          <w:tcPr>
+            <w:tcW w:w="2268" w:type="dxa"/>
+          </w:tcPr>
+          <w:p>
+            <w:r>
+              <w:t>D</w:t>
+            </w:r>
+            <w:r>
+              <w:t xml:space="preserve">isplay </w:t>
+            </w:r>
+            <w:r>
+              <w:t>cities</w:t>
+            </w:r>
+            <w:r>
+              <w:t xml:space="preserve"> from that country</w:t>
+            </w:r>
+          </w:p>
+        </w:tc>
+        <w:tc>
+          <w:tcPr>
+            <w:tcW w:w="1701" w:type="dxa"/>
+          </w:tcPr>
+          <w:p>
+            <w:r>
+              <w:t>As expected</w:t>
+            </w:r>
+          </w:p>
+        </w:tc>
+        <w:tc>
+          <w:tcPr>
+            <w:tcW w:w="1584" w:type="dxa"/>
+          </w:tcPr>
+          <w:p>
+            <w:r>
+              <w:t xml:space="preserve">Figure </w:t>
+            </w:r>
+            <w:r>
+              <w:t>24</w:t>
+            </w:r>
+            <w:r>
+              <w:t xml:space="preserve"> </w:t>
+            </w:r>
+          </w:p>
+        </w:tc>
+      </w:tr>
+      <w:tr>
+        <w:tc>
+          <w:tcPr>
+            <w:tcW w:w="850" w:type="dxa"/>
+          </w:tcPr>
+          <w:p>
+            <w:pPr>
+              <w:jc w:val="center"/>
+            </w:pPr>
+            <w:r>
+              <w:t>#12</w:t>
+            </w:r>
+          </w:p>
+        </w:tc>
+        <w:tc>
+          <w:tcPr>
+            <w:tcW w:w="2547" w:type="dxa"/>
+          </w:tcPr>
+          <w:p>
+            <w:r>
+              <w:t>Add next city to the second country – but try to set the population to a text string</w:t>
+            </w:r>
+          </w:p>
+        </w:tc>
+        <w:tc>
+          <w:tcPr>
+            <w:tcW w:w="2268" w:type="dxa"/>
+          </w:tcPr>
+          <w:p>
+            <w:r>
+              <w:t>Error message will display, preventing the addition until fixed</w:t>
+            </w:r>
+          </w:p>
+        </w:tc>
+        <w:tc>
+          <w:tcPr>
+            <w:tcW w:w="1701" w:type="dxa"/>
+          </w:tcPr>
+          <w:p>
+            <w:r>
+              <w:t>As expected</w:t>
+            </w:r>
+          </w:p>
+        </w:tc>
+        <w:tc>
+          <w:tcPr>
+            <w:tcW w:w="1584" w:type="dxa"/>
+          </w:tcPr>
+          <w:p>
+            <w:r>
+              <w:t xml:space="preserve">Figure </w:t>
+            </w:r>
+            <w:r>
+              <w:t>25</w:t>
+            </w:r>
+          </w:p>
+          <w:p>
+            <w:r>
+              <w:t xml:space="preserve">Figure </w:t>
+            </w:r>
+            <w:r>
+              <w:t>26</w:t>
+            </w:r>
+          </w:p>
+          <w:p>
+            <w:r>
+              <w:t xml:space="preserve">Figure </w:t>
+            </w:r>
+            <w:r>
+              <w:t>27</w:t>
+            </w:r>
+            <w:r>
+              <w:t xml:space="preserve"> </w:t>
+            </w:r>
+          </w:p>
+        </w:tc>
+      </w:tr>
+      <w:tr>
+        <w:trPr>
+          <w:cnfStyle w:val="000000100000" w:firstRow="0" w:lastRow="0" w:firstColumn="0" w:lastColumn="0" w:oddVBand="0" w:evenVBand="0" w:oddHBand="1" w:evenHBand="0" w:firstRowFirstColumn="0" w:firstRowLastColumn="0" w:lastRowFirstColumn="0" w:lastRowLastColumn="0"/>
+        </w:trPr>
+        <w:tc>
+          <w:tcPr>
+            <w:tcW w:w="850" w:type="dxa"/>
+          </w:tcPr>
+          <w:p>
+            <w:pPr>
+              <w:jc w:val="center"/>
+            </w:pPr>
+            <w:r>
+              <w:t>#13</w:t>
+            </w:r>
+          </w:p>
+        </w:tc>
+        <w:tc>
+          <w:tcPr>
+            <w:tcW w:w="2547" w:type="dxa"/>
+          </w:tcPr>
+          <w:p>
+            <w:r>
+              <w:t>Add remaining cities to each of the countries, respectively</w:t>
+            </w:r>
+          </w:p>
+        </w:tc>
+        <w:tc>
+          <w:tcPr>
+            <w:tcW w:w="2268" w:type="dxa"/>
+          </w:tcPr>
+          <w:p>
+            <w:r>
+              <w:t>As per #11</w:t>
+            </w:r>
+          </w:p>
+        </w:tc>
+        <w:tc>
+          <w:tcPr>
+            <w:tcW w:w="1701" w:type="dxa"/>
+          </w:tcPr>
+          <w:p>
+            <w:r>
+              <w:t>As expected</w:t>
+            </w:r>
+          </w:p>
+        </w:tc>
+        <w:tc>
+          <w:tcPr>
+            <w:tcW w:w="1584" w:type="dxa"/>
+          </w:tcPr>
+          <w:p>
+            <w:r>
+              <w:t xml:space="preserve">Figure </w:t>
+            </w:r>
+            <w:r>
+              <w:t>28</w:t>
+            </w:r>
+          </w:p>
+          <w:p>
+            <w:r>
+              <w:t>Figure</w:t>
+            </w:r>
+            <w:r>
+              <w:t xml:space="preserve"> 29</w:t>
+            </w:r>
+          </w:p>
+          <w:p>
+            <w:r>
+              <w:t xml:space="preserve">Figure </w:t>
+            </w:r>
+            <w:r>
+              <w:t>30</w:t>
+            </w:r>
+          </w:p>
+          <w:p>
+            <w:r>
+              <w:t>Figure</w:t>
+            </w:r>
+            <w:r>
+              <w:t>31</w:t>
+            </w:r>
+          </w:p>
+        </w:tc>
+      </w:tr>
+      <w:tr>
+        <w:tc>
+          <w:tcPr>
+            <w:tcW w:w="850" w:type="dxa"/>
+          </w:tcPr>
+          <w:p>
+            <w:pPr>
+              <w:jc w:val="center"/>
+            </w:pPr>
+          </w:p>
+        </w:tc>
+        <w:tc>
+          <w:tcPr>
+            <w:tcW w:w="2547" w:type="dxa"/>
+          </w:tcPr>
+          <w:p/>
+        </w:tc>
+        <w:tc>
+          <w:tcPr>
+            <w:tcW w:w="2268" w:type="dxa"/>
+          </w:tcPr>
+          <w:p/>
+        </w:tc>
+        <w:tc>
+          <w:tcPr>
+            <w:tcW w:w="1701" w:type="dxa"/>
+          </w:tcPr>
+          <w:p/>
+        </w:tc>
+        <w:tc>
+          <w:tcPr>
+            <w:tcW w:w="1584" w:type="dxa"/>
+          </w:tcPr>
+          <w:p/>
+        </w:tc>
+      </w:tr>
+      <w:tr>
+        <w:trPr>
+          <w:cnfStyle w:val="000000100000" w:firstRow="0" w:lastRow="0" w:firstColumn="0" w:lastColumn="0" w:oddVBand="0" w:evenVBand="0" w:oddHBand="1" w:evenHBand="0" w:firstRowFirstColumn="0" w:firstRowLastColumn="0" w:lastRowFirstColumn="0" w:lastRowLastColumn="0"/>
+        </w:trPr>
+        <w:tc>
+          <w:tcPr>
+            <w:tcW w:w="850" w:type="dxa"/>
+          </w:tcPr>
+          <w:p>
+            <w:pPr>
+              <w:jc w:val="center"/>
+            </w:pPr>
+          </w:p>
+        </w:tc>
+        <w:tc>
+          <w:tcPr>
+            <w:tcW w:w="2547" w:type="dxa"/>
+          </w:tcPr>
+          <w:p/>
+        </w:tc>
+        <w:tc>
+          <w:tcPr>
+            <w:tcW w:w="2268" w:type="dxa"/>
+          </w:tcPr>
+          <w:p/>
+        </w:tc>
+        <w:tc>
+          <w:tcPr>
+            <w:tcW w:w="1701" w:type="dxa"/>
+          </w:tcPr>
+          <w:p/>
+        </w:tc>
+        <w:tc>
+          <w:tcPr>
+            <w:tcW w:w="1584" w:type="dxa"/>
+          </w:tcPr>
+          <w:p/>
+        </w:tc>
+      </w:tr>
+      <w:tr>
+        <w:tc>
+          <w:tcPr>
+            <w:tcW w:w="850" w:type="dxa"/>
+          </w:tcPr>
+          <w:p>
+            <w:pPr>
+              <w:jc w:val="center"/>
+            </w:pPr>
+          </w:p>
+        </w:tc>
+        <w:tc>
+          <w:tcPr>
+            <w:tcW w:w="2547" w:type="dxa"/>
+          </w:tcPr>
+          <w:p/>
+        </w:tc>
+        <w:tc>
+          <w:tcPr>
+            <w:tcW w:w="2268" w:type="dxa"/>
+          </w:tcPr>
+          <w:p/>
+        </w:tc>
+        <w:tc>
+          <w:tcPr>
+            <w:tcW w:w="1701" w:type="dxa"/>
+          </w:tcPr>
+          <w:p/>
+        </w:tc>
+        <w:tc>
+          <w:tcPr>
+            <w:tcW w:w="1584" w:type="dxa"/>
+          </w:tcPr>
+          <w:p/>
+        </w:tc>
+      </w:tr>
+      <w:tr>
+        <w:trPr>
+          <w:cnfStyle w:val="000000100000" w:firstRow="0" w:lastRow="0" w:firstColumn="0" w:lastColumn="0" w:oddVBand="0" w:evenVBand="0" w:oddHBand="1" w:evenHBand="0" w:firstRowFirstColumn="0" w:firstRowLastColumn="0" w:lastRowFirstColumn="0" w:lastRowLastColumn="0"/>
+        </w:trPr>
+        <w:tc>
+          <w:tcPr>
+            <w:tcW w:w="850" w:type="dxa"/>
+          </w:tcPr>
+          <w:p>
+            <w:pPr>
+              <w:jc w:val="center"/>
+            </w:pPr>
+          </w:p>
+        </w:tc>
+        <w:tc>
+          <w:tcPr>
+            <w:tcW w:w="2547" w:type="dxa"/>
+          </w:tcPr>
+          <w:p/>
+        </w:tc>
+        <w:tc>
+          <w:tcPr>
+            <w:tcW w:w="2268" w:type="dxa"/>
+          </w:tcPr>
+          <w:p/>
+        </w:tc>
+        <w:tc>
+          <w:tcPr>
+            <w:tcW w:w="1701" w:type="dxa"/>
+          </w:tcPr>
+          <w:p/>
+        </w:tc>
+        <w:tc>
+          <w:tcPr>
+            <w:tcW w:w="1584" w:type="dxa"/>
+          </w:tcPr>
+          <w:p/>
+        </w:tc>
+      </w:tr>
+      <w:tr>
+        <w:tc>
+          <w:tcPr>
+            <w:tcW w:w="850" w:type="dxa"/>
+          </w:tcPr>
+          <w:p>
+            <w:pPr>
+              <w:jc w:val="center"/>
+            </w:pPr>
+          </w:p>
+        </w:tc>
+        <w:tc>
+          <w:tcPr>
+            <w:tcW w:w="2547" w:type="dxa"/>
+          </w:tcPr>
+          <w:p/>
+        </w:tc>
+        <w:tc>
+          <w:tcPr>
+            <w:tcW w:w="2268" w:type="dxa"/>
+          </w:tcPr>
+          <w:p/>
+        </w:tc>
+        <w:tc>
+          <w:tcPr>
+            <w:tcW w:w="1701" w:type="dxa"/>
+          </w:tcPr>
+          <w:p/>
+        </w:tc>
+        <w:tc>
+          <w:tcPr>
+            <w:tcW w:w="1584" w:type="dxa"/>
+          </w:tcPr>
+          <w:p/>
+        </w:tc>
+      </w:tr>
+    </w:tbl>
+    <w:p/>
+    <w:p>
+      <w:pPr>
+        <w:keepNext/>
+      </w:pPr>
+      <w:r>
+        <w:rPr>
+          <w:noProof/>
+        </w:rPr>
+        <w:drawing>
+          <wp:inline distT="0" distB="0" distL="0" distR="0" wp14:anchorId="195E59AB" wp14:editId="5417284F">
+            <wp:extent cx="4413600" cy="3247200"/>
+            <wp:effectExtent l="0" t="0" r="6350" b="0"/>
+            <wp:docPr id="5" name="Picture 5"/>
+            <wp:cNvGraphicFramePr>
+              <a:graphicFrameLocks xmlns:a="http://schemas.openxmlformats.org/drawingml/2006/main" noChangeAspect="1"/>
+            </wp:cNvGraphicFramePr>
+            <a:graphic xmlns:a="http://schemas.openxmlformats.org/drawingml/2006/main">
+              <a:graphicData uri="http://schemas.openxmlformats.org/drawingml/2006/picture">
+                <pic:pic xmlns:pic="http://schemas.openxmlformats.org/drawingml/2006/picture">
+                  <pic:nvPicPr>
+                    <pic:cNvPr id="5" name="Picture 5"/>
+                    <pic:cNvPicPr/>
+                  </pic:nvPicPr>
+                  <pic:blipFill>
+                    <a:blip r:embed="rId15">
+                      <a:extLst>
+                        <a:ext uri="{28A0092B-C50C-407E-A947-70E740481C1C}">
+                          <a14:useLocalDpi xmlns:a14="http://schemas.microsoft.com/office/drawing/2010/main" val="0"/>
+                        </a:ext>
+                      </a:extLst>
+                    </a:blip>
+                    <a:stretch>
+                      <a:fillRect/>
+                    </a:stretch>
+                  </pic:blipFill>
+                  <pic:spPr>
+                    <a:xfrm>
+                      <a:off x="0" y="0"/>
+                      <a:ext cx="4413600" cy="3247200"/>
+                    </a:xfrm>
+                    <a:prstGeom prst="rect">
+                      <a:avLst/>
+                    </a:prstGeom>
+                  </pic:spPr>
+                </pic:pic>
+              </a:graphicData>
+            </a:graphic>
+          </wp:inline>
+        </w:drawing>
+      </w:r>
+    </w:p>
+    <w:p>
+      <w:pPr>
+        <w:pStyle w:val="Caption"/>
+      </w:pPr>
+      <w:r>
+        <w:t xml:space="preserve">Figure </w:t>
+      </w:r>
       <w:fldSimple w:instr=" SEQ Figure \* ARABIC ">
         <w:r>
           <w:rPr>
             <w:noProof/>
           </w:rPr>
-          <w:t>5</w:t>
+          <w:t>6</w:t>
         </w:r>
       </w:fldSimple>
       <w:r>
-        <w:t>: All tests passed</w:t>
+        <w:t>: Open application - no data file</w:t>
+      </w:r>
+    </w:p>
+    <w:p/>
+    <w:p>
+      <w:pPr>
+        <w:keepNext/>
+      </w:pPr>
+      <w:r>
+        <w:rPr>
+          <w:noProof/>
+        </w:rPr>
+        <w:drawing>
+          <wp:inline distT="0" distB="0" distL="0" distR="0" wp14:anchorId="70B4542A" wp14:editId="6E267303">
+            <wp:extent cx="4400000" cy="3238095"/>
+            <wp:effectExtent l="0" t="0" r="635" b="635"/>
+            <wp:docPr id="7" name="Picture 7" descr="Graphical user interface, application&#10;&#10;Description automatically generated"/>
+            <wp:cNvGraphicFramePr>
+              <a:graphicFrameLocks xmlns:a="http://schemas.openxmlformats.org/drawingml/2006/main" noChangeAspect="1"/>
+            </wp:cNvGraphicFramePr>
+            <a:graphic xmlns:a="http://schemas.openxmlformats.org/drawingml/2006/main">
+              <a:graphicData uri="http://schemas.openxmlformats.org/drawingml/2006/picture">
+                <pic:pic xmlns:pic="http://schemas.openxmlformats.org/drawingml/2006/picture">
+                  <pic:nvPicPr>
+                    <pic:cNvPr id="7" name="Picture 7" descr="Graphical user interface, application&#10;&#10;Description automatically generated"/>
+                    <pic:cNvPicPr/>
+                  </pic:nvPicPr>
+                  <pic:blipFill>
+                    <a:blip r:embed="rId16">
+                      <a:extLst>
+                        <a:ext uri="{28A0092B-C50C-407E-A947-70E740481C1C}">
+                          <a14:useLocalDpi xmlns:a14="http://schemas.microsoft.com/office/drawing/2010/main" val="0"/>
+                        </a:ext>
+                      </a:extLst>
+                    </a:blip>
+                    <a:stretch>
+                      <a:fillRect/>
+                    </a:stretch>
+                  </pic:blipFill>
+                  <pic:spPr>
+                    <a:xfrm>
+                      <a:off x="0" y="0"/>
+                      <a:ext cx="4400000" cy="3238095"/>
+                    </a:xfrm>
+                    <a:prstGeom prst="rect">
+                      <a:avLst/>
+                    </a:prstGeom>
+                  </pic:spPr>
+                </pic:pic>
+              </a:graphicData>
+            </a:graphic>
+          </wp:inline>
+        </w:drawing>
+      </w:r>
+    </w:p>
+    <w:p>
+      <w:pPr>
+        <w:pStyle w:val="Caption"/>
+      </w:pPr>
+      <w:r>
+        <w:t xml:space="preserve">Figure </w:t>
+      </w:r>
+      <w:fldSimple w:instr=" SEQ Figure \* ARABIC ">
+        <w:r>
+          <w:rPr>
+            <w:noProof/>
+          </w:rPr>
+          <w:t>7</w:t>
+        </w:r>
+      </w:fldSimple>
+      <w:r>
+        <w:t>: Add first country - A</w:t>
+      </w:r>
+    </w:p>
+    <w:p/>
+    <w:p>
+      <w:pPr>
+        <w:keepNext/>
+      </w:pPr>
+      <w:r>
+        <w:rPr>
+          <w:noProof/>
+        </w:rPr>
+        <w:drawing>
+          <wp:inline distT="0" distB="0" distL="0" distR="0" wp14:anchorId="4F668A2E" wp14:editId="0E3348F2">
+            <wp:extent cx="4400000" cy="3238095"/>
+            <wp:effectExtent l="0" t="0" r="635" b="635"/>
+            <wp:docPr id="8" name="Picture 8" descr="Graphical user interface&#10;&#10;Description automatically generated"/>
+            <wp:cNvGraphicFramePr>
+              <a:graphicFrameLocks xmlns:a="http://schemas.openxmlformats.org/drawingml/2006/main" noChangeAspect="1"/>
+            </wp:cNvGraphicFramePr>
+            <a:graphic xmlns:a="http://schemas.openxmlformats.org/drawingml/2006/main">
+              <a:graphicData uri="http://schemas.openxmlformats.org/drawingml/2006/picture">
+                <pic:pic xmlns:pic="http://schemas.openxmlformats.org/drawingml/2006/picture">
+                  <pic:nvPicPr>
+                    <pic:cNvPr id="8" name="Picture 8" descr="Graphical user interface&#10;&#10;Description automatically generated"/>
+                    <pic:cNvPicPr/>
+                  </pic:nvPicPr>
+                  <pic:blipFill>
+                    <a:blip r:embed="rId17">
+                      <a:extLst>
+                        <a:ext uri="{28A0092B-C50C-407E-A947-70E740481C1C}">
+                          <a14:useLocalDpi xmlns:a14="http://schemas.microsoft.com/office/drawing/2010/main" val="0"/>
+                        </a:ext>
+                      </a:extLst>
+                    </a:blip>
+                    <a:stretch>
+                      <a:fillRect/>
+                    </a:stretch>
+                  </pic:blipFill>
+                  <pic:spPr>
+                    <a:xfrm>
+                      <a:off x="0" y="0"/>
+                      <a:ext cx="4400000" cy="3238095"/>
+                    </a:xfrm>
+                    <a:prstGeom prst="rect">
+                      <a:avLst/>
+                    </a:prstGeom>
+                  </pic:spPr>
+                </pic:pic>
+              </a:graphicData>
+            </a:graphic>
+          </wp:inline>
+        </w:drawing>
+      </w:r>
+    </w:p>
+    <w:p>
+      <w:pPr>
+        <w:pStyle w:val="Caption"/>
+      </w:pPr>
+      <w:r>
+        <w:t xml:space="preserve">Figure </w:t>
+      </w:r>
+      <w:fldSimple w:instr=" SEQ Figure \* ARABIC ">
+        <w:r>
+          <w:rPr>
+            <w:noProof/>
+          </w:rPr>
+          <w:t>8</w:t>
+        </w:r>
+      </w:fldSimple>
+      <w:r>
+        <w:t>: Add first country - B</w:t>
+      </w:r>
+    </w:p>
+    <w:p/>
+    <w:p>
+      <w:pPr>
+        <w:keepNext/>
+      </w:pPr>
+      <w:r>
+        <w:rPr>
+          <w:noProof/>
+        </w:rPr>
+        <w:drawing>
+          <wp:inline distT="0" distB="0" distL="0" distR="0" wp14:anchorId="58388D67" wp14:editId="298D03F9">
+            <wp:extent cx="4400000" cy="3238095"/>
+            <wp:effectExtent l="0" t="0" r="635" b="635"/>
+            <wp:docPr id="9" name="Picture 9" descr="Graphical user interface&#10;&#10;Description automatically generated"/>
+            <wp:cNvGraphicFramePr>
+              <a:graphicFrameLocks xmlns:a="http://schemas.openxmlformats.org/drawingml/2006/main" noChangeAspect="1"/>
+            </wp:cNvGraphicFramePr>
+            <a:graphic xmlns:a="http://schemas.openxmlformats.org/drawingml/2006/main">
+              <a:graphicData uri="http://schemas.openxmlformats.org/drawingml/2006/picture">
+                <pic:pic xmlns:pic="http://schemas.openxmlformats.org/drawingml/2006/picture">
+                  <pic:nvPicPr>
+                    <pic:cNvPr id="9" name="Picture 9" descr="Graphical user interface&#10;&#10;Description automatically generated"/>
+                    <pic:cNvPicPr/>
+                  </pic:nvPicPr>
+                  <pic:blipFill>
+                    <a:blip r:embed="rId18">
+                      <a:extLst>
+                        <a:ext uri="{28A0092B-C50C-407E-A947-70E740481C1C}">
+                          <a14:useLocalDpi xmlns:a14="http://schemas.microsoft.com/office/drawing/2010/main" val="0"/>
+                        </a:ext>
+                      </a:extLst>
+                    </a:blip>
+                    <a:stretch>
+                      <a:fillRect/>
+                    </a:stretch>
+                  </pic:blipFill>
+                  <pic:spPr>
+                    <a:xfrm>
+                      <a:off x="0" y="0"/>
+                      <a:ext cx="4400000" cy="3238095"/>
+                    </a:xfrm>
+                    <a:prstGeom prst="rect">
+                      <a:avLst/>
+                    </a:prstGeom>
+                  </pic:spPr>
+                </pic:pic>
+              </a:graphicData>
+            </a:graphic>
+          </wp:inline>
+        </w:drawing>
+      </w:r>
+    </w:p>
+    <w:p>
+      <w:pPr>
+        <w:pStyle w:val="Caption"/>
+      </w:pPr>
+      <w:r>
+        <w:t xml:space="preserve">Figure </w:t>
+      </w:r>
+      <w:fldSimple w:instr=" SEQ Figure \* ARABIC ">
+        <w:r>
+          <w:rPr>
+            <w:noProof/>
+          </w:rPr>
+          <w:t>9</w:t>
+        </w:r>
+      </w:fldSimple>
+      <w:r>
+        <w:t>: Add first city - A</w:t>
+      </w:r>
+    </w:p>
+    <w:p/>
+    <w:p>
+      <w:pPr>
+        <w:keepNext/>
+      </w:pPr>
+      <w:r>
+        <w:rPr>
+          <w:noProof/>
+        </w:rPr>
+        <w:drawing>
+          <wp:inline distT="0" distB="0" distL="0" distR="0" wp14:anchorId="1CC01CDF" wp14:editId="036E6DFD">
+            <wp:extent cx="4400000" cy="3238095"/>
+            <wp:effectExtent l="0" t="0" r="635" b="635"/>
+            <wp:docPr id="10" name="Picture 10" descr="Graphical user interface&#10;&#10;Description automatically generated"/>
+            <wp:cNvGraphicFramePr>
+              <a:graphicFrameLocks xmlns:a="http://schemas.openxmlformats.org/drawingml/2006/main" noChangeAspect="1"/>
+            </wp:cNvGraphicFramePr>
+            <a:graphic xmlns:a="http://schemas.openxmlformats.org/drawingml/2006/main">
+              <a:graphicData uri="http://schemas.openxmlformats.org/drawingml/2006/picture">
+                <pic:pic xmlns:pic="http://schemas.openxmlformats.org/drawingml/2006/picture">
+                  <pic:nvPicPr>
+                    <pic:cNvPr id="10" name="Picture 10" descr="Graphical user interface&#10;&#10;Description automatically generated"/>
+                    <pic:cNvPicPr/>
+                  </pic:nvPicPr>
+                  <pic:blipFill>
+                    <a:blip r:embed="rId19">
+                      <a:extLst>
+                        <a:ext uri="{28A0092B-C50C-407E-A947-70E740481C1C}">
+                          <a14:useLocalDpi xmlns:a14="http://schemas.microsoft.com/office/drawing/2010/main" val="0"/>
+                        </a:ext>
+                      </a:extLst>
+                    </a:blip>
+                    <a:stretch>
+                      <a:fillRect/>
+                    </a:stretch>
+                  </pic:blipFill>
+                  <pic:spPr>
+                    <a:xfrm>
+                      <a:off x="0" y="0"/>
+                      <a:ext cx="4400000" cy="3238095"/>
+                    </a:xfrm>
+                    <a:prstGeom prst="rect">
+                      <a:avLst/>
+                    </a:prstGeom>
+                  </pic:spPr>
+                </pic:pic>
+              </a:graphicData>
+            </a:graphic>
+          </wp:inline>
+        </w:drawing>
+      </w:r>
+    </w:p>
+    <w:p>
+      <w:pPr>
+        <w:pStyle w:val="Caption"/>
+      </w:pPr>
+      <w:r>
+        <w:t xml:space="preserve">Figure </w:t>
+      </w:r>
+      <w:fldSimple w:instr=" SEQ Figure \* ARABIC ">
+        <w:r>
+          <w:rPr>
+            <w:noProof/>
+          </w:rPr>
+          <w:t>10</w:t>
+        </w:r>
+      </w:fldSimple>
+      <w:r>
+        <w:t>: Add first city - B</w:t>
+      </w:r>
+    </w:p>
+    <w:p/>
+    <w:p>
+      <w:pPr>
+        <w:keepNext/>
+      </w:pPr>
+      <w:r>
+        <w:rPr>
+          <w:noProof/>
+        </w:rPr>
+        <w:drawing>
+          <wp:inline distT="0" distB="0" distL="0" distR="0" wp14:anchorId="24E0D1A2" wp14:editId="0B271C67">
+            <wp:extent cx="4400000" cy="3238095"/>
+            <wp:effectExtent l="0" t="0" r="635" b="635"/>
+            <wp:docPr id="11" name="Picture 11" descr="Graphical user interface&#10;&#10;Description automatically generated"/>
+            <wp:cNvGraphicFramePr>
+              <a:graphicFrameLocks xmlns:a="http://schemas.openxmlformats.org/drawingml/2006/main" noChangeAspect="1"/>
+            </wp:cNvGraphicFramePr>
+            <a:graphic xmlns:a="http://schemas.openxmlformats.org/drawingml/2006/main">
+              <a:graphicData uri="http://schemas.openxmlformats.org/drawingml/2006/picture">
+                <pic:pic xmlns:pic="http://schemas.openxmlformats.org/drawingml/2006/picture">
+                  <pic:nvPicPr>
+                    <pic:cNvPr id="11" name="Picture 11" descr="Graphical user interface&#10;&#10;Description automatically generated"/>
+                    <pic:cNvPicPr/>
+                  </pic:nvPicPr>
+                  <pic:blipFill>
+                    <a:blip r:embed="rId20">
+                      <a:extLst>
+                        <a:ext uri="{28A0092B-C50C-407E-A947-70E740481C1C}">
+                          <a14:useLocalDpi xmlns:a14="http://schemas.microsoft.com/office/drawing/2010/main" val="0"/>
+                        </a:ext>
+                      </a:extLst>
+                    </a:blip>
+                    <a:stretch>
+                      <a:fillRect/>
+                    </a:stretch>
+                  </pic:blipFill>
+                  <pic:spPr>
+                    <a:xfrm>
+                      <a:off x="0" y="0"/>
+                      <a:ext cx="4400000" cy="3238095"/>
+                    </a:xfrm>
+                    <a:prstGeom prst="rect">
+                      <a:avLst/>
+                    </a:prstGeom>
+                  </pic:spPr>
+                </pic:pic>
+              </a:graphicData>
+            </a:graphic>
+          </wp:inline>
+        </w:drawing>
+      </w:r>
+    </w:p>
+    <w:p>
+      <w:pPr>
+        <w:pStyle w:val="Caption"/>
+      </w:pPr>
+      <w:r>
+        <w:t xml:space="preserve">Figure </w:t>
+      </w:r>
+      <w:fldSimple w:instr=" SEQ Figure \* ARABIC ">
+        <w:r>
+          <w:rPr>
+            <w:noProof/>
+          </w:rPr>
+          <w:t>11</w:t>
+        </w:r>
+      </w:fldSimple>
+      <w:r>
+        <w:t>: Add next country - A</w:t>
+      </w:r>
+    </w:p>
+    <w:p/>
+    <w:p>
+      <w:pPr>
+        <w:keepNext/>
+      </w:pPr>
+      <w:r>
+        <w:rPr>
+          <w:noProof/>
+        </w:rPr>
+        <w:drawing>
+          <wp:inline distT="0" distB="0" distL="0" distR="0" wp14:anchorId="577D29AF" wp14:editId="07369F53">
+            <wp:extent cx="4400000" cy="3238095"/>
+            <wp:effectExtent l="0" t="0" r="635" b="635"/>
+            <wp:docPr id="12" name="Picture 12" descr="Graphical user interface, application&#10;&#10;Description automatically generated"/>
+            <wp:cNvGraphicFramePr>
+              <a:graphicFrameLocks xmlns:a="http://schemas.openxmlformats.org/drawingml/2006/main" noChangeAspect="1"/>
+            </wp:cNvGraphicFramePr>
+            <a:graphic xmlns:a="http://schemas.openxmlformats.org/drawingml/2006/main">
+              <a:graphicData uri="http://schemas.openxmlformats.org/drawingml/2006/picture">
+                <pic:pic xmlns:pic="http://schemas.openxmlformats.org/drawingml/2006/picture">
+                  <pic:nvPicPr>
+                    <pic:cNvPr id="12" name="Picture 12" descr="Graphical user interface, application&#10;&#10;Description automatically generated"/>
+                    <pic:cNvPicPr/>
+                  </pic:nvPicPr>
+                  <pic:blipFill>
+                    <a:blip r:embed="rId21">
+                      <a:extLst>
+                        <a:ext uri="{28A0092B-C50C-407E-A947-70E740481C1C}">
+                          <a14:useLocalDpi xmlns:a14="http://schemas.microsoft.com/office/drawing/2010/main" val="0"/>
+                        </a:ext>
+                      </a:extLst>
+                    </a:blip>
+                    <a:stretch>
+                      <a:fillRect/>
+                    </a:stretch>
+                  </pic:blipFill>
+                  <pic:spPr>
+                    <a:xfrm>
+                      <a:off x="0" y="0"/>
+                      <a:ext cx="4400000" cy="3238095"/>
+                    </a:xfrm>
+                    <a:prstGeom prst="rect">
+                      <a:avLst/>
+                    </a:prstGeom>
+                  </pic:spPr>
+                </pic:pic>
+              </a:graphicData>
+            </a:graphic>
+          </wp:inline>
+        </w:drawing>
+      </w:r>
+    </w:p>
+    <w:p>
+      <w:pPr>
+        <w:pStyle w:val="Caption"/>
+      </w:pPr>
+      <w:r>
+        <w:t xml:space="preserve">Figure </w:t>
+      </w:r>
+      <w:fldSimple w:instr=" SEQ Figure \* ARABIC ">
+        <w:r>
+          <w:rPr>
+            <w:noProof/>
+          </w:rPr>
+          <w:t>12</w:t>
+        </w:r>
+      </w:fldSimple>
+      <w:r>
+        <w:t>: Add next country - B</w:t>
+      </w:r>
+    </w:p>
+    <w:p/>
+    <w:p>
+      <w:pPr>
+        <w:keepNext/>
+      </w:pPr>
+      <w:r>
+        <w:rPr>
+          <w:noProof/>
+        </w:rPr>
+        <w:drawing>
+          <wp:inline distT="0" distB="0" distL="0" distR="0" wp14:anchorId="64CBD947" wp14:editId="452621D4">
+            <wp:extent cx="4400000" cy="3238095"/>
+            <wp:effectExtent l="0" t="0" r="635" b="635"/>
+            <wp:docPr id="13" name="Picture 13" descr="Graphical user interface&#10;&#10;Description automatically generated"/>
+            <wp:cNvGraphicFramePr>
+              <a:graphicFrameLocks xmlns:a="http://schemas.openxmlformats.org/drawingml/2006/main" noChangeAspect="1"/>
+            </wp:cNvGraphicFramePr>
+            <a:graphic xmlns:a="http://schemas.openxmlformats.org/drawingml/2006/main">
+              <a:graphicData uri="http://schemas.openxmlformats.org/drawingml/2006/picture">
+                <pic:pic xmlns:pic="http://schemas.openxmlformats.org/drawingml/2006/picture">
+                  <pic:nvPicPr>
+                    <pic:cNvPr id="13" name="Picture 13" descr="Graphical user interface&#10;&#10;Description automatically generated"/>
+                    <pic:cNvPicPr/>
+                  </pic:nvPicPr>
+                  <pic:blipFill>
+                    <a:blip r:embed="rId22">
+                      <a:extLst>
+                        <a:ext uri="{28A0092B-C50C-407E-A947-70E740481C1C}">
+                          <a14:useLocalDpi xmlns:a14="http://schemas.microsoft.com/office/drawing/2010/main" val="0"/>
+                        </a:ext>
+                      </a:extLst>
+                    </a:blip>
+                    <a:stretch>
+                      <a:fillRect/>
+                    </a:stretch>
+                  </pic:blipFill>
+                  <pic:spPr>
+                    <a:xfrm>
+                      <a:off x="0" y="0"/>
+                      <a:ext cx="4400000" cy="3238095"/>
+                    </a:xfrm>
+                    <a:prstGeom prst="rect">
+                      <a:avLst/>
+                    </a:prstGeom>
+                  </pic:spPr>
+                </pic:pic>
+              </a:graphicData>
+            </a:graphic>
+          </wp:inline>
+        </w:drawing>
+      </w:r>
+    </w:p>
+    <w:p>
+      <w:pPr>
+        <w:pStyle w:val="Caption"/>
+      </w:pPr>
+      <w:r>
+        <w:t xml:space="preserve">Figure </w:t>
+      </w:r>
+      <w:fldSimple w:instr=" SEQ Figure \* ARABIC ">
+        <w:r>
+          <w:rPr>
+            <w:noProof/>
+          </w:rPr>
+          <w:t>13</w:t>
+        </w:r>
+      </w:fldSimple>
+      <w:r>
+        <w:t>: Add first city - A</w:t>
+      </w:r>
+    </w:p>
+    <w:p/>
+    <w:p>
+      <w:pPr>
+        <w:keepNext/>
+      </w:pPr>
+      <w:r>
+        <w:rPr>
+          <w:noProof/>
+        </w:rPr>
+        <w:drawing>
+          <wp:inline distT="0" distB="0" distL="0" distR="0" wp14:anchorId="5DE0C4A5" wp14:editId="6D995FA9">
+            <wp:extent cx="4400000" cy="3238095"/>
+            <wp:effectExtent l="0" t="0" r="635" b="635"/>
+            <wp:docPr id="14" name="Picture 14" descr="Graphical user interface&#10;&#10;Description automatically generated"/>
+            <wp:cNvGraphicFramePr>
+              <a:graphicFrameLocks xmlns:a="http://schemas.openxmlformats.org/drawingml/2006/main" noChangeAspect="1"/>
+            </wp:cNvGraphicFramePr>
+            <a:graphic xmlns:a="http://schemas.openxmlformats.org/drawingml/2006/main">
+              <a:graphicData uri="http://schemas.openxmlformats.org/drawingml/2006/picture">
+                <pic:pic xmlns:pic="http://schemas.openxmlformats.org/drawingml/2006/picture">
+                  <pic:nvPicPr>
+                    <pic:cNvPr id="14" name="Picture 14" descr="Graphical user interface&#10;&#10;Description automatically generated"/>
+                    <pic:cNvPicPr/>
+                  </pic:nvPicPr>
+                  <pic:blipFill>
+                    <a:blip r:embed="rId23">
+                      <a:extLst>
+                        <a:ext uri="{28A0092B-C50C-407E-A947-70E740481C1C}">
+                          <a14:useLocalDpi xmlns:a14="http://schemas.microsoft.com/office/drawing/2010/main" val="0"/>
+                        </a:ext>
+                      </a:extLst>
+                    </a:blip>
+                    <a:stretch>
+                      <a:fillRect/>
+                    </a:stretch>
+                  </pic:blipFill>
+                  <pic:spPr>
+                    <a:xfrm>
+                      <a:off x="0" y="0"/>
+                      <a:ext cx="4400000" cy="3238095"/>
+                    </a:xfrm>
+                    <a:prstGeom prst="rect">
+                      <a:avLst/>
+                    </a:prstGeom>
+                  </pic:spPr>
+                </pic:pic>
+              </a:graphicData>
+            </a:graphic>
+          </wp:inline>
+        </w:drawing>
+      </w:r>
+    </w:p>
+    <w:p>
+      <w:pPr>
+        <w:pStyle w:val="Caption"/>
+      </w:pPr>
+      <w:r>
+        <w:t xml:space="preserve">Figure </w:t>
+      </w:r>
+      <w:fldSimple w:instr=" SEQ Figure \* ARABIC ">
+        <w:r>
+          <w:rPr>
+            <w:noProof/>
+          </w:rPr>
+          <w:t>14</w:t>
+        </w:r>
+      </w:fldSimple>
+      <w:r>
+        <w:t>: Add first city - B</w:t>
+      </w:r>
+    </w:p>
+    <w:p/>
+    <w:p>
+      <w:pPr>
+        <w:keepNext/>
+      </w:pPr>
+      <w:r>
+        <w:rPr>
+          <w:noProof/>
+        </w:rPr>
+        <w:drawing>
+          <wp:inline distT="0" distB="0" distL="0" distR="0" wp14:anchorId="48ADBFB0" wp14:editId="27AABFA1">
+            <wp:extent cx="4400000" cy="3238095"/>
+            <wp:effectExtent l="0" t="0" r="635" b="635"/>
+            <wp:docPr id="15" name="Picture 15" descr="Graphical user interface, application&#10;&#10;Description automatically generated"/>
+            <wp:cNvGraphicFramePr>
+              <a:graphicFrameLocks xmlns:a="http://schemas.openxmlformats.org/drawingml/2006/main" noChangeAspect="1"/>
+            </wp:cNvGraphicFramePr>
+            <a:graphic xmlns:a="http://schemas.openxmlformats.org/drawingml/2006/main">
+              <a:graphicData uri="http://schemas.openxmlformats.org/drawingml/2006/picture">
+                <pic:pic xmlns:pic="http://schemas.openxmlformats.org/drawingml/2006/picture">
+                  <pic:nvPicPr>
+                    <pic:cNvPr id="15" name="Picture 15" descr="Graphical user interface, application&#10;&#10;Description automatically generated"/>
+                    <pic:cNvPicPr/>
+                  </pic:nvPicPr>
+                  <pic:blipFill>
+                    <a:blip r:embed="rId24">
+                      <a:extLst>
+                        <a:ext uri="{28A0092B-C50C-407E-A947-70E740481C1C}">
+                          <a14:useLocalDpi xmlns:a14="http://schemas.microsoft.com/office/drawing/2010/main" val="0"/>
+                        </a:ext>
+                      </a:extLst>
+                    </a:blip>
+                    <a:stretch>
+                      <a:fillRect/>
+                    </a:stretch>
+                  </pic:blipFill>
+                  <pic:spPr>
+                    <a:xfrm>
+                      <a:off x="0" y="0"/>
+                      <a:ext cx="4400000" cy="3238095"/>
+                    </a:xfrm>
+                    <a:prstGeom prst="rect">
+                      <a:avLst/>
+                    </a:prstGeom>
+                  </pic:spPr>
+                </pic:pic>
+              </a:graphicData>
+            </a:graphic>
+          </wp:inline>
+        </w:drawing>
+      </w:r>
+    </w:p>
+    <w:p>
+      <w:pPr>
+        <w:pStyle w:val="Caption"/>
+      </w:pPr>
+      <w:r>
+        <w:t xml:space="preserve">Figure </w:t>
+      </w:r>
+      <w:fldSimple w:instr=" SEQ Figure \* ARABIC ">
+        <w:r>
+          <w:rPr>
+            <w:noProof/>
+          </w:rPr>
+          <w:t>15</w:t>
+        </w:r>
+      </w:fldSimple>
+      <w:r>
+        <w:t>: Add next country - A</w:t>
+      </w:r>
+    </w:p>
+    <w:p/>
+    <w:p>
+      <w:pPr>
+        <w:keepNext/>
+      </w:pPr>
+      <w:r>
+        <w:rPr>
+          <w:noProof/>
+        </w:rPr>
+        <w:drawing>
+          <wp:inline distT="0" distB="0" distL="0" distR="0" wp14:anchorId="216CF011" wp14:editId="3D32A94A">
+            <wp:extent cx="4400000" cy="3238095"/>
+            <wp:effectExtent l="0" t="0" r="635" b="635"/>
+            <wp:docPr id="16" name="Picture 16" descr="Graphical user interface&#10;&#10;Description automatically generated"/>
+            <wp:cNvGraphicFramePr>
+              <a:graphicFrameLocks xmlns:a="http://schemas.openxmlformats.org/drawingml/2006/main" noChangeAspect="1"/>
+            </wp:cNvGraphicFramePr>
+            <a:graphic xmlns:a="http://schemas.openxmlformats.org/drawingml/2006/main">
+              <a:graphicData uri="http://schemas.openxmlformats.org/drawingml/2006/picture">
+                <pic:pic xmlns:pic="http://schemas.openxmlformats.org/drawingml/2006/picture">
+                  <pic:nvPicPr>
+                    <pic:cNvPr id="16" name="Picture 16" descr="Graphical user interface&#10;&#10;Description automatically generated"/>
+                    <pic:cNvPicPr/>
+                  </pic:nvPicPr>
+                  <pic:blipFill>
+                    <a:blip r:embed="rId25">
+                      <a:extLst>
+                        <a:ext uri="{28A0092B-C50C-407E-A947-70E740481C1C}">
+                          <a14:useLocalDpi xmlns:a14="http://schemas.microsoft.com/office/drawing/2010/main" val="0"/>
+                        </a:ext>
+                      </a:extLst>
+                    </a:blip>
+                    <a:stretch>
+                      <a:fillRect/>
+                    </a:stretch>
+                  </pic:blipFill>
+                  <pic:spPr>
+                    <a:xfrm>
+                      <a:off x="0" y="0"/>
+                      <a:ext cx="4400000" cy="3238095"/>
+                    </a:xfrm>
+                    <a:prstGeom prst="rect">
+                      <a:avLst/>
+                    </a:prstGeom>
+                  </pic:spPr>
+                </pic:pic>
+              </a:graphicData>
+            </a:graphic>
+          </wp:inline>
+        </w:drawing>
+      </w:r>
+    </w:p>
+    <w:p>
+      <w:pPr>
+        <w:pStyle w:val="Caption"/>
+      </w:pPr>
+      <w:r>
+        <w:t xml:space="preserve">Figure </w:t>
+      </w:r>
+      <w:fldSimple w:instr=" SEQ Figure \* ARABIC ">
+        <w:r>
+          <w:rPr>
+            <w:noProof/>
+          </w:rPr>
+          <w:t>16</w:t>
+        </w:r>
+      </w:fldSimple>
+      <w:r>
+        <w:t>: Add next country - B</w:t>
+      </w:r>
+    </w:p>
+    <w:p/>
+    <w:p>
+      <w:pPr>
+        <w:keepNext/>
+      </w:pPr>
+      <w:r>
+        <w:rPr>
+          <w:noProof/>
+        </w:rPr>
+        <w:drawing>
+          <wp:inline distT="0" distB="0" distL="0" distR="0" wp14:anchorId="33EA55DF" wp14:editId="17C3595B">
+            <wp:extent cx="4400000" cy="3238095"/>
+            <wp:effectExtent l="0" t="0" r="635" b="635"/>
+            <wp:docPr id="17" name="Picture 17" descr="Graphical user interface&#10;&#10;Description automatically generated"/>
+            <wp:cNvGraphicFramePr>
+              <a:graphicFrameLocks xmlns:a="http://schemas.openxmlformats.org/drawingml/2006/main" noChangeAspect="1"/>
+            </wp:cNvGraphicFramePr>
+            <a:graphic xmlns:a="http://schemas.openxmlformats.org/drawingml/2006/main">
+              <a:graphicData uri="http://schemas.openxmlformats.org/drawingml/2006/picture">
+                <pic:pic xmlns:pic="http://schemas.openxmlformats.org/drawingml/2006/picture">
+                  <pic:nvPicPr>
+                    <pic:cNvPr id="17" name="Picture 17" descr="Graphical user interface&#10;&#10;Description automatically generated"/>
+                    <pic:cNvPicPr/>
+                  </pic:nvPicPr>
+                  <pic:blipFill>
+                    <a:blip r:embed="rId26">
+                      <a:extLst>
+                        <a:ext uri="{28A0092B-C50C-407E-A947-70E740481C1C}">
+                          <a14:useLocalDpi xmlns:a14="http://schemas.microsoft.com/office/drawing/2010/main" val="0"/>
+                        </a:ext>
+                      </a:extLst>
+                    </a:blip>
+                    <a:stretch>
+                      <a:fillRect/>
+                    </a:stretch>
+                  </pic:blipFill>
+                  <pic:spPr>
+                    <a:xfrm>
+                      <a:off x="0" y="0"/>
+                      <a:ext cx="4400000" cy="3238095"/>
+                    </a:xfrm>
+                    <a:prstGeom prst="rect">
+                      <a:avLst/>
+                    </a:prstGeom>
+                  </pic:spPr>
+                </pic:pic>
+              </a:graphicData>
+            </a:graphic>
+          </wp:inline>
+        </w:drawing>
+      </w:r>
+    </w:p>
+    <w:p>
+      <w:pPr>
+        <w:pStyle w:val="Caption"/>
+      </w:pPr>
+      <w:r>
+        <w:t xml:space="preserve">Figure </w:t>
+      </w:r>
+      <w:fldSimple w:instr=" SEQ Figure \* ARABIC ">
+        <w:r>
+          <w:rPr>
+            <w:noProof/>
+          </w:rPr>
+          <w:t>17</w:t>
+        </w:r>
+      </w:fldSimple>
+      <w:r>
+        <w:t>: Add first city - A</w:t>
+      </w:r>
+    </w:p>
+    <w:p/>
+    <w:p>
+      <w:pPr>
+        <w:keepNext/>
+      </w:pPr>
+      <w:r>
+        <w:rPr>
+          <w:noProof/>
+        </w:rPr>
+        <w:drawing>
+          <wp:inline distT="0" distB="0" distL="0" distR="0" wp14:anchorId="323ADB59" wp14:editId="5B307F4F">
+            <wp:extent cx="4400000" cy="3238095"/>
+            <wp:effectExtent l="0" t="0" r="635" b="635"/>
+            <wp:docPr id="18" name="Picture 18" descr="Graphical user interface&#10;&#10;Description automatically generated with medium confidence"/>
+            <wp:cNvGraphicFramePr>
+              <a:graphicFrameLocks xmlns:a="http://schemas.openxmlformats.org/drawingml/2006/main" noChangeAspect="1"/>
+            </wp:cNvGraphicFramePr>
+            <a:graphic xmlns:a="http://schemas.openxmlformats.org/drawingml/2006/main">
+              <a:graphicData uri="http://schemas.openxmlformats.org/drawingml/2006/picture">
+                <pic:pic xmlns:pic="http://schemas.openxmlformats.org/drawingml/2006/picture">
+                  <pic:nvPicPr>
+                    <pic:cNvPr id="18" name="Picture 18" descr="Graphical user interface&#10;&#10;Description automatically generated with medium confidence"/>
+                    <pic:cNvPicPr/>
+                  </pic:nvPicPr>
+                  <pic:blipFill>
+                    <a:blip r:embed="rId27">
+                      <a:extLst>
+                        <a:ext uri="{28A0092B-C50C-407E-A947-70E740481C1C}">
+                          <a14:useLocalDpi xmlns:a14="http://schemas.microsoft.com/office/drawing/2010/main" val="0"/>
+                        </a:ext>
+                      </a:extLst>
+                    </a:blip>
+                    <a:stretch>
+                      <a:fillRect/>
+                    </a:stretch>
+                  </pic:blipFill>
+                  <pic:spPr>
+                    <a:xfrm>
+                      <a:off x="0" y="0"/>
+                      <a:ext cx="4400000" cy="3238095"/>
+                    </a:xfrm>
+                    <a:prstGeom prst="rect">
+                      <a:avLst/>
+                    </a:prstGeom>
+                  </pic:spPr>
+                </pic:pic>
+              </a:graphicData>
+            </a:graphic>
+          </wp:inline>
+        </w:drawing>
+      </w:r>
+    </w:p>
+    <w:p>
+      <w:pPr>
+        <w:pStyle w:val="Caption"/>
+      </w:pPr>
+      <w:r>
+        <w:t xml:space="preserve">Figure </w:t>
+      </w:r>
+      <w:fldSimple w:instr=" SEQ Figure \* ARABIC ">
+        <w:r>
+          <w:rPr>
+            <w:noProof/>
+          </w:rPr>
+          <w:t>18</w:t>
+        </w:r>
+      </w:fldSimple>
+      <w:r>
+        <w:t>: Add first city - B</w:t>
+      </w:r>
+    </w:p>
+    <w:p/>
+    <w:p>
+      <w:pPr>
+        <w:keepNext/>
+      </w:pPr>
+      <w:r>
+        <w:rPr>
+          <w:noProof/>
+        </w:rPr>
+        <w:drawing>
+          <wp:inline distT="0" distB="0" distL="0" distR="0" wp14:anchorId="54740DC5" wp14:editId="12F55429">
+            <wp:extent cx="4400000" cy="3238095"/>
+            <wp:effectExtent l="0" t="0" r="635" b="635"/>
+            <wp:docPr id="19" name="Picture 19" descr="Graphical user interface, application&#10;&#10;Description automatically generated"/>
+            <wp:cNvGraphicFramePr>
+              <a:graphicFrameLocks xmlns:a="http://schemas.openxmlformats.org/drawingml/2006/main" noChangeAspect="1"/>
+            </wp:cNvGraphicFramePr>
+            <a:graphic xmlns:a="http://schemas.openxmlformats.org/drawingml/2006/main">
+              <a:graphicData uri="http://schemas.openxmlformats.org/drawingml/2006/picture">
+                <pic:pic xmlns:pic="http://schemas.openxmlformats.org/drawingml/2006/picture">
+                  <pic:nvPicPr>
+                    <pic:cNvPr id="19" name="Picture 19" descr="Graphical user interface, application&#10;&#10;Description automatically generated"/>
+                    <pic:cNvPicPr/>
+                  </pic:nvPicPr>
+                  <pic:blipFill>
+                    <a:blip r:embed="rId28">
+                      <a:extLst>
+                        <a:ext uri="{28A0092B-C50C-407E-A947-70E740481C1C}">
+                          <a14:useLocalDpi xmlns:a14="http://schemas.microsoft.com/office/drawing/2010/main" val="0"/>
+                        </a:ext>
+                      </a:extLst>
+                    </a:blip>
+                    <a:stretch>
+                      <a:fillRect/>
+                    </a:stretch>
+                  </pic:blipFill>
+                  <pic:spPr>
+                    <a:xfrm>
+                      <a:off x="0" y="0"/>
+                      <a:ext cx="4400000" cy="3238095"/>
+                    </a:xfrm>
+                    <a:prstGeom prst="rect">
+                      <a:avLst/>
+                    </a:prstGeom>
+                  </pic:spPr>
+                </pic:pic>
+              </a:graphicData>
+            </a:graphic>
+          </wp:inline>
+        </w:drawing>
+      </w:r>
+    </w:p>
+    <w:p>
+      <w:pPr>
+        <w:pStyle w:val="Caption"/>
+      </w:pPr>
+      <w:r>
+        <w:t xml:space="preserve">Figure </w:t>
+      </w:r>
+      <w:fldSimple w:instr=" SEQ Figure \* ARABIC ">
+        <w:r>
+          <w:rPr>
+            <w:noProof/>
+          </w:rPr>
+          <w:t>19</w:t>
+        </w:r>
+      </w:fldSimple>
+      <w:r>
+        <w:t>: Select first country</w:t>
+      </w:r>
+    </w:p>
+    <w:p/>
+    <w:p>
+      <w:pPr>
+        <w:keepNext/>
+      </w:pPr>
+      <w:r>
+        <w:rPr>
+          <w:noProof/>
+        </w:rPr>
+        <w:drawing>
+          <wp:inline distT="0" distB="0" distL="0" distR="0" wp14:anchorId="52A59F39" wp14:editId="4B11F07A">
+            <wp:extent cx="4400000" cy="3238095"/>
+            <wp:effectExtent l="0" t="0" r="635" b="635"/>
+            <wp:docPr id="20" name="Picture 20" descr="Graphical user interface&#10;&#10;Description automatically generated"/>
+            <wp:cNvGraphicFramePr>
+              <a:graphicFrameLocks xmlns:a="http://schemas.openxmlformats.org/drawingml/2006/main" noChangeAspect="1"/>
+            </wp:cNvGraphicFramePr>
+            <a:graphic xmlns:a="http://schemas.openxmlformats.org/drawingml/2006/main">
+              <a:graphicData uri="http://schemas.openxmlformats.org/drawingml/2006/picture">
+                <pic:pic xmlns:pic="http://schemas.openxmlformats.org/drawingml/2006/picture">
+                  <pic:nvPicPr>
+                    <pic:cNvPr id="20" name="Picture 20" descr="Graphical user interface&#10;&#10;Description automatically generated"/>
+                    <pic:cNvPicPr/>
+                  </pic:nvPicPr>
+                  <pic:blipFill>
+                    <a:blip r:embed="rId29">
+                      <a:extLst>
+                        <a:ext uri="{28A0092B-C50C-407E-A947-70E740481C1C}">
+                          <a14:useLocalDpi xmlns:a14="http://schemas.microsoft.com/office/drawing/2010/main" val="0"/>
+                        </a:ext>
+                      </a:extLst>
+                    </a:blip>
+                    <a:stretch>
+                      <a:fillRect/>
+                    </a:stretch>
+                  </pic:blipFill>
+                  <pic:spPr>
+                    <a:xfrm>
+                      <a:off x="0" y="0"/>
+                      <a:ext cx="4400000" cy="3238095"/>
+                    </a:xfrm>
+                    <a:prstGeom prst="rect">
+                      <a:avLst/>
+                    </a:prstGeom>
+                  </pic:spPr>
+                </pic:pic>
+              </a:graphicData>
+            </a:graphic>
+          </wp:inline>
+        </w:drawing>
+      </w:r>
+    </w:p>
+    <w:p>
+      <w:pPr>
+        <w:pStyle w:val="Caption"/>
+      </w:pPr>
+      <w:r>
+        <w:t xml:space="preserve">Figure </w:t>
+      </w:r>
+      <w:fldSimple w:instr=" SEQ Figure \* ARABIC ">
+        <w:r>
+          <w:rPr>
+            <w:noProof/>
+          </w:rPr>
+          <w:t>20</w:t>
+        </w:r>
+      </w:fldSimple>
+      <w:r>
+        <w:t>: Add last country - A</w:t>
+      </w:r>
+    </w:p>
+    <w:p/>
+    <w:p>
+      <w:pPr>
+        <w:keepNext/>
+      </w:pPr>
+      <w:r>
+        <w:rPr>
+          <w:noProof/>
+        </w:rPr>
+        <w:drawing>
+          <wp:inline distT="0" distB="0" distL="0" distR="0" wp14:anchorId="400722FE" wp14:editId="6D4BD332">
+            <wp:extent cx="4400000" cy="3238095"/>
+            <wp:effectExtent l="0" t="0" r="635" b="635"/>
+            <wp:docPr id="21" name="Picture 21" descr="Graphical user interface&#10;&#10;Description automatically generated"/>
+            <wp:cNvGraphicFramePr>
+              <a:graphicFrameLocks xmlns:a="http://schemas.openxmlformats.org/drawingml/2006/main" noChangeAspect="1"/>
+            </wp:cNvGraphicFramePr>
+            <a:graphic xmlns:a="http://schemas.openxmlformats.org/drawingml/2006/main">
+              <a:graphicData uri="http://schemas.openxmlformats.org/drawingml/2006/picture">
+                <pic:pic xmlns:pic="http://schemas.openxmlformats.org/drawingml/2006/picture">
+                  <pic:nvPicPr>
+                    <pic:cNvPr id="21" name="Picture 21" descr="Graphical user interface&#10;&#10;Description automatically generated"/>
+                    <pic:cNvPicPr/>
+                  </pic:nvPicPr>
+                  <pic:blipFill>
+                    <a:blip r:embed="rId30">
+                      <a:extLst>
+                        <a:ext uri="{28A0092B-C50C-407E-A947-70E740481C1C}">
+                          <a14:useLocalDpi xmlns:a14="http://schemas.microsoft.com/office/drawing/2010/main" val="0"/>
+                        </a:ext>
+                      </a:extLst>
+                    </a:blip>
+                    <a:stretch>
+                      <a:fillRect/>
+                    </a:stretch>
+                  </pic:blipFill>
+                  <pic:spPr>
+                    <a:xfrm>
+                      <a:off x="0" y="0"/>
+                      <a:ext cx="4400000" cy="3238095"/>
+                    </a:xfrm>
+                    <a:prstGeom prst="rect">
+                      <a:avLst/>
+                    </a:prstGeom>
+                  </pic:spPr>
+                </pic:pic>
+              </a:graphicData>
+            </a:graphic>
+          </wp:inline>
+        </w:drawing>
+      </w:r>
+    </w:p>
+    <w:p>
+      <w:pPr>
+        <w:pStyle w:val="Caption"/>
+      </w:pPr>
+      <w:r>
+        <w:t xml:space="preserve">Figure </w:t>
+      </w:r>
+      <w:fldSimple w:instr=" SEQ Figure \* ARABIC ">
+        <w:r>
+          <w:rPr>
+            <w:noProof/>
+          </w:rPr>
+          <w:t>21</w:t>
+        </w:r>
+      </w:fldSimple>
+      <w:r>
+        <w:t>: Add last country - B</w:t>
+      </w:r>
+    </w:p>
+    <w:p/>
+    <w:p>
+      <w:pPr>
+        <w:keepNext/>
+      </w:pPr>
+      <w:r>
+        <w:rPr>
+          <w:noProof/>
+        </w:rPr>
+        <w:drawing>
+          <wp:inline distT="0" distB="0" distL="0" distR="0" wp14:anchorId="67EDCCD4" wp14:editId="0504B874">
+            <wp:extent cx="4400000" cy="3238095"/>
+            <wp:effectExtent l="0" t="0" r="635" b="635"/>
+            <wp:docPr id="22" name="Picture 22" descr="Graphical user interface&#10;&#10;Description automatically generated"/>
+            <wp:cNvGraphicFramePr>
+              <a:graphicFrameLocks xmlns:a="http://schemas.openxmlformats.org/drawingml/2006/main" noChangeAspect="1"/>
+            </wp:cNvGraphicFramePr>
+            <a:graphic xmlns:a="http://schemas.openxmlformats.org/drawingml/2006/main">
+              <a:graphicData uri="http://schemas.openxmlformats.org/drawingml/2006/picture">
+                <pic:pic xmlns:pic="http://schemas.openxmlformats.org/drawingml/2006/picture">
+                  <pic:nvPicPr>
+                    <pic:cNvPr id="22" name="Picture 22" descr="Graphical user interface&#10;&#10;Description automatically generated"/>
+                    <pic:cNvPicPr/>
+                  </pic:nvPicPr>
+                  <pic:blipFill>
+                    <a:blip r:embed="rId31">
+                      <a:extLst>
+                        <a:ext uri="{28A0092B-C50C-407E-A947-70E740481C1C}">
+                          <a14:useLocalDpi xmlns:a14="http://schemas.microsoft.com/office/drawing/2010/main" val="0"/>
+                        </a:ext>
+                      </a:extLst>
+                    </a:blip>
+                    <a:stretch>
+                      <a:fillRect/>
+                    </a:stretch>
+                  </pic:blipFill>
+                  <pic:spPr>
+                    <a:xfrm>
+                      <a:off x="0" y="0"/>
+                      <a:ext cx="4400000" cy="3238095"/>
+                    </a:xfrm>
+                    <a:prstGeom prst="rect">
+                      <a:avLst/>
+                    </a:prstGeom>
+                  </pic:spPr>
+                </pic:pic>
+              </a:graphicData>
+            </a:graphic>
+          </wp:inline>
+        </w:drawing>
+      </w:r>
+    </w:p>
+    <w:p>
+      <w:pPr>
+        <w:pStyle w:val="Caption"/>
+      </w:pPr>
+      <w:r>
+        <w:t xml:space="preserve">Figure </w:t>
+      </w:r>
+      <w:fldSimple w:instr=" SEQ Figure \* ARABIC ">
+        <w:r>
+          <w:rPr>
+            <w:noProof/>
+          </w:rPr>
+          <w:t>22</w:t>
+        </w:r>
+      </w:fldSimple>
+      <w:r>
+        <w:t>: Add first city - A</w:t>
+      </w:r>
+    </w:p>
+    <w:p/>
+    <w:p>
+      <w:pPr>
+        <w:keepNext/>
+      </w:pPr>
+      <w:r>
+        <w:rPr>
+          <w:noProof/>
+        </w:rPr>
+        <w:drawing>
+          <wp:inline distT="0" distB="0" distL="0" distR="0" wp14:anchorId="1BF5F99E" wp14:editId="01FD7C3F">
+            <wp:extent cx="4400000" cy="3238095"/>
+            <wp:effectExtent l="0" t="0" r="635" b="635"/>
+            <wp:docPr id="23" name="Picture 23" descr="Graphical user interface&#10;&#10;Description automatically generated"/>
+            <wp:cNvGraphicFramePr>
+              <a:graphicFrameLocks xmlns:a="http://schemas.openxmlformats.org/drawingml/2006/main" noChangeAspect="1"/>
+            </wp:cNvGraphicFramePr>
+            <a:graphic xmlns:a="http://schemas.openxmlformats.org/drawingml/2006/main">
+              <a:graphicData uri="http://schemas.openxmlformats.org/drawingml/2006/picture">
+                <pic:pic xmlns:pic="http://schemas.openxmlformats.org/drawingml/2006/picture">
+                  <pic:nvPicPr>
+                    <pic:cNvPr id="23" name="Picture 23" descr="Graphical user interface&#10;&#10;Description automatically generated"/>
+                    <pic:cNvPicPr/>
+                  </pic:nvPicPr>
+                  <pic:blipFill>
+                    <a:blip r:embed="rId32">
+                      <a:extLst>
+                        <a:ext uri="{28A0092B-C50C-407E-A947-70E740481C1C}">
+                          <a14:useLocalDpi xmlns:a14="http://schemas.microsoft.com/office/drawing/2010/main" val="0"/>
+                        </a:ext>
+                      </a:extLst>
+                    </a:blip>
+                    <a:stretch>
+                      <a:fillRect/>
+                    </a:stretch>
+                  </pic:blipFill>
+                  <pic:spPr>
+                    <a:xfrm>
+                      <a:off x="0" y="0"/>
+                      <a:ext cx="4400000" cy="3238095"/>
+                    </a:xfrm>
+                    <a:prstGeom prst="rect">
+                      <a:avLst/>
+                    </a:prstGeom>
+                  </pic:spPr>
+                </pic:pic>
+              </a:graphicData>
+            </a:graphic>
+          </wp:inline>
+        </w:drawing>
+      </w:r>
+    </w:p>
+    <w:p>
+      <w:pPr>
+        <w:pStyle w:val="Caption"/>
+      </w:pPr>
+      <w:r>
+        <w:t xml:space="preserve">Figure </w:t>
+      </w:r>
+      <w:fldSimple w:instr=" SEQ Figure \* ARABIC ">
+        <w:r>
+          <w:rPr>
+            <w:noProof/>
+          </w:rPr>
+          <w:t>23</w:t>
+        </w:r>
+      </w:fldSimple>
+      <w:r>
+        <w:t>: Add first city - B</w:t>
+      </w:r>
+    </w:p>
+    <w:p/>
+    <w:p>
+      <w:pPr>
+        <w:keepNext/>
+      </w:pPr>
+      <w:r>
+        <w:rPr>
+          <w:noProof/>
+        </w:rPr>
+        <w:drawing>
+          <wp:inline distT="0" distB="0" distL="0" distR="0" wp14:anchorId="3E7A0655" wp14:editId="7BEBDD0B">
+            <wp:extent cx="4400000" cy="3238095"/>
+            <wp:effectExtent l="0" t="0" r="635" b="635"/>
+            <wp:docPr id="24" name="Picture 24" descr="Graphical user interface&#10;&#10;Description automatically generated"/>
+            <wp:cNvGraphicFramePr>
+              <a:graphicFrameLocks xmlns:a="http://schemas.openxmlformats.org/drawingml/2006/main" noChangeAspect="1"/>
+            </wp:cNvGraphicFramePr>
+            <a:graphic xmlns:a="http://schemas.openxmlformats.org/drawingml/2006/main">
+              <a:graphicData uri="http://schemas.openxmlformats.org/drawingml/2006/picture">
+                <pic:pic xmlns:pic="http://schemas.openxmlformats.org/drawingml/2006/picture">
+                  <pic:nvPicPr>
+                    <pic:cNvPr id="24" name="Picture 24" descr="Graphical user interface&#10;&#10;Description automatically generated"/>
+                    <pic:cNvPicPr/>
+                  </pic:nvPicPr>
+                  <pic:blipFill>
+                    <a:blip r:embed="rId33">
+                      <a:extLst>
+                        <a:ext uri="{28A0092B-C50C-407E-A947-70E740481C1C}">
+                          <a14:useLocalDpi xmlns:a14="http://schemas.microsoft.com/office/drawing/2010/main" val="0"/>
+                        </a:ext>
+                      </a:extLst>
+                    </a:blip>
+                    <a:stretch>
+                      <a:fillRect/>
+                    </a:stretch>
+                  </pic:blipFill>
+                  <pic:spPr>
+                    <a:xfrm>
+                      <a:off x="0" y="0"/>
+                      <a:ext cx="4400000" cy="3238095"/>
+                    </a:xfrm>
+                    <a:prstGeom prst="rect">
+                      <a:avLst/>
+                    </a:prstGeom>
+                  </pic:spPr>
+                </pic:pic>
+              </a:graphicData>
+            </a:graphic>
+          </wp:inline>
+        </w:drawing>
+      </w:r>
+    </w:p>
+    <w:p>
+      <w:pPr>
+        <w:pStyle w:val="Caption"/>
+      </w:pPr>
+      <w:r>
+        <w:t xml:space="preserve">Figure </w:t>
+      </w:r>
+      <w:fldSimple w:instr=" SEQ Figure \* ARABIC ">
+        <w:r>
+          <w:rPr>
+            <w:noProof/>
+          </w:rPr>
+          <w:t>24</w:t>
+        </w:r>
+      </w:fldSimple>
+      <w:r>
+        <w:t>: Add remaining cities for first country</w:t>
+      </w:r>
+    </w:p>
+    <w:p/>
+    <w:p>
+      <w:pPr>
+        <w:keepNext/>
+      </w:pPr>
+      <w:r>
+        <w:rPr>
+          <w:noProof/>
+        </w:rPr>
+        <w:drawing>
+          <wp:inline distT="0" distB="0" distL="0" distR="0" wp14:anchorId="2848CF9A" wp14:editId="5DB48321">
+            <wp:extent cx="4400000" cy="3238095"/>
+            <wp:effectExtent l="0" t="0" r="635" b="635"/>
+            <wp:docPr id="25" name="Picture 25" descr="Graphical user interface&#10;&#10;Description automatically generated"/>
+            <wp:cNvGraphicFramePr>
+              <a:graphicFrameLocks xmlns:a="http://schemas.openxmlformats.org/drawingml/2006/main" noChangeAspect="1"/>
+            </wp:cNvGraphicFramePr>
+            <a:graphic xmlns:a="http://schemas.openxmlformats.org/drawingml/2006/main">
+              <a:graphicData uri="http://schemas.openxmlformats.org/drawingml/2006/picture">
+                <pic:pic xmlns:pic="http://schemas.openxmlformats.org/drawingml/2006/picture">
+                  <pic:nvPicPr>
+                    <pic:cNvPr id="25" name="Picture 25" descr="Graphical user interface&#10;&#10;Description automatically generated"/>
+                    <pic:cNvPicPr/>
+                  </pic:nvPicPr>
+                  <pic:blipFill>
+                    <a:blip r:embed="rId34">
+                      <a:extLst>
+                        <a:ext uri="{28A0092B-C50C-407E-A947-70E740481C1C}">
+                          <a14:useLocalDpi xmlns:a14="http://schemas.microsoft.com/office/drawing/2010/main" val="0"/>
+                        </a:ext>
+                      </a:extLst>
+                    </a:blip>
+                    <a:stretch>
+                      <a:fillRect/>
+                    </a:stretch>
+                  </pic:blipFill>
+                  <pic:spPr>
+                    <a:xfrm>
+                      <a:off x="0" y="0"/>
+                      <a:ext cx="4400000" cy="3238095"/>
+                    </a:xfrm>
+                    <a:prstGeom prst="rect">
+                      <a:avLst/>
+                    </a:prstGeom>
+                  </pic:spPr>
+                </pic:pic>
+              </a:graphicData>
+            </a:graphic>
+          </wp:inline>
+        </w:drawing>
+      </w:r>
+    </w:p>
+    <w:p>
+      <w:pPr>
+        <w:pStyle w:val="Caption"/>
+      </w:pPr>
+      <w:r>
+        <w:t xml:space="preserve">Figure </w:t>
+      </w:r>
+      <w:fldSimple w:instr=" SEQ Figure \* ARABIC ">
+        <w:r>
+          <w:rPr>
+            <w:noProof/>
+          </w:rPr>
+          <w:t>25</w:t>
+        </w:r>
+      </w:fldSimple>
+      <w:r>
+        <w:t>: Add city with invalid population - A</w:t>
+      </w:r>
+    </w:p>
+    <w:p/>
+    <w:p>
+      <w:pPr>
+        <w:keepNext/>
+      </w:pPr>
+      <w:r>
+        <w:rPr>
+          <w:noProof/>
+        </w:rPr>
+        <w:drawing>
+          <wp:inline distT="0" distB="0" distL="0" distR="0" wp14:anchorId="5CDCF0F0" wp14:editId="19A550A4">
+            <wp:extent cx="4400000" cy="3238095"/>
+            <wp:effectExtent l="0" t="0" r="635" b="635"/>
+            <wp:docPr id="26" name="Picture 26" descr="Graphical user interface, text, application&#10;&#10;Description automatically generated"/>
+            <wp:cNvGraphicFramePr>
+              <a:graphicFrameLocks xmlns:a="http://schemas.openxmlformats.org/drawingml/2006/main" noChangeAspect="1"/>
+            </wp:cNvGraphicFramePr>
+            <a:graphic xmlns:a="http://schemas.openxmlformats.org/drawingml/2006/main">
+              <a:graphicData uri="http://schemas.openxmlformats.org/drawingml/2006/picture">
+                <pic:pic xmlns:pic="http://schemas.openxmlformats.org/drawingml/2006/picture">
+                  <pic:nvPicPr>
+                    <pic:cNvPr id="26" name="Picture 26" descr="Graphical user interface, text, application&#10;&#10;Description automatically generated"/>
+                    <pic:cNvPicPr/>
+                  </pic:nvPicPr>
+                  <pic:blipFill>
+                    <a:blip r:embed="rId35">
+                      <a:extLst>
+                        <a:ext uri="{28A0092B-C50C-407E-A947-70E740481C1C}">
+                          <a14:useLocalDpi xmlns:a14="http://schemas.microsoft.com/office/drawing/2010/main" val="0"/>
+                        </a:ext>
+                      </a:extLst>
+                    </a:blip>
+                    <a:stretch>
+                      <a:fillRect/>
+                    </a:stretch>
+                  </pic:blipFill>
+                  <pic:spPr>
+                    <a:xfrm>
+                      <a:off x="0" y="0"/>
+                      <a:ext cx="4400000" cy="3238095"/>
+                    </a:xfrm>
+                    <a:prstGeom prst="rect">
+                      <a:avLst/>
+                    </a:prstGeom>
+                  </pic:spPr>
+                </pic:pic>
+              </a:graphicData>
+            </a:graphic>
+          </wp:inline>
+        </w:drawing>
+      </w:r>
+    </w:p>
+    <w:p>
+      <w:pPr>
+        <w:pStyle w:val="Caption"/>
+      </w:pPr>
+      <w:r>
+        <w:t xml:space="preserve">Figure </w:t>
+      </w:r>
+      <w:fldSimple w:instr=" SEQ Figure \* ARABIC ">
+        <w:r>
+          <w:rPr>
+            <w:noProof/>
+          </w:rPr>
+          <w:t>26</w:t>
+        </w:r>
+      </w:fldSimple>
+      <w:r>
+        <w:t xml:space="preserve">: Add city with invalid population - </w:t>
+      </w:r>
+      <w:r>
+        <w:t>B</w:t>
+      </w:r>
+    </w:p>
+    <w:p/>
+    <w:p>
+      <w:pPr>
+        <w:keepNext/>
+      </w:pPr>
+      <w:r>
+        <w:rPr>
+          <w:noProof/>
+        </w:rPr>
+        <w:drawing>
+          <wp:inline distT="0" distB="0" distL="0" distR="0" wp14:anchorId="3968EF40" wp14:editId="270D906A">
+            <wp:extent cx="4400000" cy="3238095"/>
+            <wp:effectExtent l="0" t="0" r="635" b="635"/>
+            <wp:docPr id="27" name="Picture 27" descr="Graphical user interface&#10;&#10;Description automatically generated"/>
+            <wp:cNvGraphicFramePr>
+              <a:graphicFrameLocks xmlns:a="http://schemas.openxmlformats.org/drawingml/2006/main" noChangeAspect="1"/>
+            </wp:cNvGraphicFramePr>
+            <a:graphic xmlns:a="http://schemas.openxmlformats.org/drawingml/2006/main">
+              <a:graphicData uri="http://schemas.openxmlformats.org/drawingml/2006/picture">
+                <pic:pic xmlns:pic="http://schemas.openxmlformats.org/drawingml/2006/picture">
+                  <pic:nvPicPr>
+                    <pic:cNvPr id="27" name="Picture 27" descr="Graphical user interface&#10;&#10;Description automatically generated"/>
+                    <pic:cNvPicPr/>
+                  </pic:nvPicPr>
+                  <pic:blipFill>
+                    <a:blip r:embed="rId36">
+                      <a:extLst>
+                        <a:ext uri="{28A0092B-C50C-407E-A947-70E740481C1C}">
+                          <a14:useLocalDpi xmlns:a14="http://schemas.microsoft.com/office/drawing/2010/main" val="0"/>
+                        </a:ext>
+                      </a:extLst>
+                    </a:blip>
+                    <a:stretch>
+                      <a:fillRect/>
+                    </a:stretch>
+                  </pic:blipFill>
+                  <pic:spPr>
+                    <a:xfrm>
+                      <a:off x="0" y="0"/>
+                      <a:ext cx="4400000" cy="3238095"/>
+                    </a:xfrm>
+                    <a:prstGeom prst="rect">
+                      <a:avLst/>
+                    </a:prstGeom>
+                  </pic:spPr>
+                </pic:pic>
+              </a:graphicData>
+            </a:graphic>
+          </wp:inline>
+        </w:drawing>
+      </w:r>
+    </w:p>
+    <w:p>
+      <w:pPr>
+        <w:pStyle w:val="Caption"/>
+      </w:pPr>
+      <w:r>
+        <w:t xml:space="preserve">Figure </w:t>
+      </w:r>
+      <w:fldSimple w:instr=" SEQ Figure \* ARABIC ">
+        <w:r>
+          <w:rPr>
+            <w:noProof/>
+          </w:rPr>
+          <w:t>27</w:t>
+        </w:r>
+      </w:fldSimple>
+      <w:r>
+        <w:t xml:space="preserve">: Add city with invalid population - </w:t>
+      </w:r>
+      <w:r>
+        <w:t>C</w:t>
+      </w:r>
+    </w:p>
+    <w:p/>
+    <w:p>
+      <w:pPr>
+        <w:keepNext/>
+      </w:pPr>
+      <w:r>
+        <w:rPr>
+          <w:noProof/>
+        </w:rPr>
+        <w:drawing>
+          <wp:inline distT="0" distB="0" distL="0" distR="0" wp14:anchorId="1AA9BA6C" wp14:editId="2A917EDF">
+            <wp:extent cx="4400000" cy="3238095"/>
+            <wp:effectExtent l="0" t="0" r="635" b="635"/>
+            <wp:docPr id="28" name="Picture 28" descr="Graphical user interface, application&#10;&#10;Description automatically generated"/>
+            <wp:cNvGraphicFramePr>
+              <a:graphicFrameLocks xmlns:a="http://schemas.openxmlformats.org/drawingml/2006/main" noChangeAspect="1"/>
+            </wp:cNvGraphicFramePr>
+            <a:graphic xmlns:a="http://schemas.openxmlformats.org/drawingml/2006/main">
+              <a:graphicData uri="http://schemas.openxmlformats.org/drawingml/2006/picture">
+                <pic:pic xmlns:pic="http://schemas.openxmlformats.org/drawingml/2006/picture">
+                  <pic:nvPicPr>
+                    <pic:cNvPr id="28" name="Picture 28" descr="Graphical user interface, application&#10;&#10;Description automatically generated"/>
+                    <pic:cNvPicPr/>
+                  </pic:nvPicPr>
+                  <pic:blipFill>
+                    <a:blip r:embed="rId37">
+                      <a:extLst>
+                        <a:ext uri="{28A0092B-C50C-407E-A947-70E740481C1C}">
+                          <a14:useLocalDpi xmlns:a14="http://schemas.microsoft.com/office/drawing/2010/main" val="0"/>
+                        </a:ext>
+                      </a:extLst>
+                    </a:blip>
+                    <a:stretch>
+                      <a:fillRect/>
+                    </a:stretch>
+                  </pic:blipFill>
+                  <pic:spPr>
+                    <a:xfrm>
+                      <a:off x="0" y="0"/>
+                      <a:ext cx="4400000" cy="3238095"/>
+                    </a:xfrm>
+                    <a:prstGeom prst="rect">
+                      <a:avLst/>
+                    </a:prstGeom>
+                  </pic:spPr>
+                </pic:pic>
+              </a:graphicData>
+            </a:graphic>
+          </wp:inline>
+        </w:drawing>
+      </w:r>
+    </w:p>
+    <w:p>
+      <w:pPr>
+        <w:pStyle w:val="Caption"/>
+      </w:pPr>
+      <w:r>
+        <w:t xml:space="preserve">Figure </w:t>
+      </w:r>
+      <w:fldSimple w:instr=" SEQ Figure \* ARABIC ">
+        <w:r>
+          <w:rPr>
+            <w:noProof/>
+          </w:rPr>
+          <w:t>28</w:t>
+        </w:r>
+      </w:fldSimple>
+      <w:r>
+        <w:t>: Add remaining cities - A</w:t>
+      </w:r>
+    </w:p>
+    <w:p/>
+    <w:p>
+      <w:pPr>
+        <w:keepNext/>
+      </w:pPr>
+      <w:r>
+        <w:rPr>
+          <w:noProof/>
+        </w:rPr>
+        <w:drawing>
+          <wp:inline distT="0" distB="0" distL="0" distR="0" wp14:anchorId="43593490" wp14:editId="785DA8A9">
+            <wp:extent cx="4400000" cy="3238095"/>
+            <wp:effectExtent l="0" t="0" r="635" b="635"/>
+            <wp:docPr id="29" name="Picture 29" descr="Graphical user interface, application&#10;&#10;Description automatically generated"/>
+            <wp:cNvGraphicFramePr>
+              <a:graphicFrameLocks xmlns:a="http://schemas.openxmlformats.org/drawingml/2006/main" noChangeAspect="1"/>
+            </wp:cNvGraphicFramePr>
+            <a:graphic xmlns:a="http://schemas.openxmlformats.org/drawingml/2006/main">
+              <a:graphicData uri="http://schemas.openxmlformats.org/drawingml/2006/picture">
+                <pic:pic xmlns:pic="http://schemas.openxmlformats.org/drawingml/2006/picture">
+                  <pic:nvPicPr>
+                    <pic:cNvPr id="29" name="Picture 29" descr="Graphical user interface, application&#10;&#10;Description automatically generated"/>
+                    <pic:cNvPicPr/>
+                  </pic:nvPicPr>
+                  <pic:blipFill>
+                    <a:blip r:embed="rId38">
+                      <a:extLst>
+                        <a:ext uri="{28A0092B-C50C-407E-A947-70E740481C1C}">
+                          <a14:useLocalDpi xmlns:a14="http://schemas.microsoft.com/office/drawing/2010/main" val="0"/>
+                        </a:ext>
+                      </a:extLst>
+                    </a:blip>
+                    <a:stretch>
+                      <a:fillRect/>
+                    </a:stretch>
+                  </pic:blipFill>
+                  <pic:spPr>
+                    <a:xfrm>
+                      <a:off x="0" y="0"/>
+                      <a:ext cx="4400000" cy="3238095"/>
+                    </a:xfrm>
+                    <a:prstGeom prst="rect">
+                      <a:avLst/>
+                    </a:prstGeom>
+                  </pic:spPr>
+                </pic:pic>
+              </a:graphicData>
+            </a:graphic>
+          </wp:inline>
+        </w:drawing>
+      </w:r>
+    </w:p>
+    <w:p>
+      <w:pPr>
+        <w:pStyle w:val="Caption"/>
+      </w:pPr>
+      <w:r>
+        <w:t xml:space="preserve">Figure </w:t>
+      </w:r>
+      <w:fldSimple w:instr=" SEQ Figure \* ARABIC ">
+        <w:r>
+          <w:rPr>
+            <w:noProof/>
+          </w:rPr>
+          <w:t>29</w:t>
+        </w:r>
+      </w:fldSimple>
+      <w:r>
+        <w:t xml:space="preserve">: ADD REMAINING CITIES - </w:t>
+      </w:r>
+      <w:r>
+        <w:t>B</w:t>
+      </w:r>
+    </w:p>
+    <w:p/>
+    <w:p>
+      <w:pPr>
+        <w:keepNext/>
+      </w:pPr>
+      <w:r>
+        <w:rPr>
+          <w:noProof/>
+        </w:rPr>
+        <w:drawing>
+          <wp:inline distT="0" distB="0" distL="0" distR="0" wp14:anchorId="6DA56AE6" wp14:editId="28229F1D">
+            <wp:extent cx="4400000" cy="3238095"/>
+            <wp:effectExtent l="0" t="0" r="635" b="635"/>
+            <wp:docPr id="30" name="Picture 30" descr="Graphical user interface, application&#10;&#10;Description automatically generated"/>
+            <wp:cNvGraphicFramePr>
+              <a:graphicFrameLocks xmlns:a="http://schemas.openxmlformats.org/drawingml/2006/main" noChangeAspect="1"/>
+            </wp:cNvGraphicFramePr>
+            <a:graphic xmlns:a="http://schemas.openxmlformats.org/drawingml/2006/main">
+              <a:graphicData uri="http://schemas.openxmlformats.org/drawingml/2006/picture">
+                <pic:pic xmlns:pic="http://schemas.openxmlformats.org/drawingml/2006/picture">
+                  <pic:nvPicPr>
+                    <pic:cNvPr id="30" name="Picture 30" descr="Graphical user interface, application&#10;&#10;Description automatically generated"/>
+                    <pic:cNvPicPr/>
+                  </pic:nvPicPr>
+                  <pic:blipFill>
+                    <a:blip r:embed="rId39">
+                      <a:extLst>
+                        <a:ext uri="{28A0092B-C50C-407E-A947-70E740481C1C}">
+                          <a14:useLocalDpi xmlns:a14="http://schemas.microsoft.com/office/drawing/2010/main" val="0"/>
+                        </a:ext>
+                      </a:extLst>
+                    </a:blip>
+                    <a:stretch>
+                      <a:fillRect/>
+                    </a:stretch>
+                  </pic:blipFill>
+                  <pic:spPr>
+                    <a:xfrm>
+                      <a:off x="0" y="0"/>
+                      <a:ext cx="4400000" cy="3238095"/>
+                    </a:xfrm>
+                    <a:prstGeom prst="rect">
+                      <a:avLst/>
+                    </a:prstGeom>
+                  </pic:spPr>
+                </pic:pic>
+              </a:graphicData>
+            </a:graphic>
+          </wp:inline>
+        </w:drawing>
+      </w:r>
+    </w:p>
+    <w:p>
+      <w:pPr>
+        <w:pStyle w:val="Caption"/>
+        <w:keepNext/>
+      </w:pPr>
+      <w:r>
+        <w:t xml:space="preserve">Figure </w:t>
+      </w:r>
+      <w:fldSimple w:instr=" SEQ Figure \* ARABIC ">
+        <w:r>
+          <w:rPr>
+            <w:noProof/>
+          </w:rPr>
+          <w:t>30</w:t>
+        </w:r>
+      </w:fldSimple>
+      <w:r>
+        <w:t xml:space="preserve">: ADD REMAINING CITIES - </w:t>
+      </w:r>
+      <w:r>
+        <w:t>C</w:t>
+      </w:r>
+      <w:r>
+        <w:rPr>
+          <w:noProof/>
+        </w:rPr>
+        <w:drawing>
+          <wp:inline distT="0" distB="0" distL="0" distR="0" wp14:anchorId="545AFED3" wp14:editId="7036A1F8">
+            <wp:extent cx="4400000" cy="3238095"/>
+            <wp:effectExtent l="0" t="0" r="635" b="635"/>
+            <wp:docPr id="31" name="Picture 31" descr="Graphical user interface, application&#10;&#10;Description automatically generated"/>
+            <wp:cNvGraphicFramePr>
+              <a:graphicFrameLocks xmlns:a="http://schemas.openxmlformats.org/drawingml/2006/main" noChangeAspect="1"/>
+            </wp:cNvGraphicFramePr>
+            <a:graphic xmlns:a="http://schemas.openxmlformats.org/drawingml/2006/main">
+              <a:graphicData uri="http://schemas.openxmlformats.org/drawingml/2006/picture">
+                <pic:pic xmlns:pic="http://schemas.openxmlformats.org/drawingml/2006/picture">
+                  <pic:nvPicPr>
+                    <pic:cNvPr id="31" name="Picture 31" descr="Graphical user interface, application&#10;&#10;Description automatically generated"/>
+                    <pic:cNvPicPr/>
+                  </pic:nvPicPr>
+                  <pic:blipFill>
+                    <a:blip r:embed="rId40">
+                      <a:extLst>
+                        <a:ext uri="{28A0092B-C50C-407E-A947-70E740481C1C}">
+                          <a14:useLocalDpi xmlns:a14="http://schemas.microsoft.com/office/drawing/2010/main" val="0"/>
+                        </a:ext>
+                      </a:extLst>
+                    </a:blip>
+                    <a:stretch>
+                      <a:fillRect/>
+                    </a:stretch>
+                  </pic:blipFill>
+                  <pic:spPr>
+                    <a:xfrm>
+                      <a:off x="0" y="0"/>
+                      <a:ext cx="4400000" cy="3238095"/>
+                    </a:xfrm>
+                    <a:prstGeom prst="rect">
+                      <a:avLst/>
+                    </a:prstGeom>
+                  </pic:spPr>
+                </pic:pic>
+              </a:graphicData>
+            </a:graphic>
+          </wp:inline>
+        </w:drawing>
+      </w:r>
+    </w:p>
+    <w:p>
+      <w:pPr>
+        <w:pStyle w:val="Caption"/>
+      </w:pPr>
+      <w:r>
+        <w:t xml:space="preserve">Figure </w:t>
+      </w:r>
+      <w:fldSimple w:instr=" SEQ Figure \* ARABIC ">
+        <w:r>
+          <w:rPr>
+            <w:noProof/>
+          </w:rPr>
+          <w:t>31</w:t>
+        </w:r>
+      </w:fldSimple>
+      <w:r>
+        <w:t xml:space="preserve">: ADD REMAINING CITIES - </w:t>
+      </w:r>
+      <w:r>
+        <w:t>D</w:t>
       </w:r>
     </w:p>
     <w:p/>
@@ -806,39 +4497,6 @@
     <w:p/>
     <w:p/>
     <w:p/>
-    <w:p>
-      <w:r>
-        <w:br w:type="page"/>
-      </w:r>
-    </w:p>
-    <w:p>
-      <w:pPr>
-        <w:pStyle w:val="Heading2"/>
-      </w:pPr>
-      <w:bookmarkStart w:id="0" w:name="_Toc52957837"/>
-      <w:r>
-        <w:lastRenderedPageBreak/>
-        <w:t>Part B.</w:t>
-      </w:r>
-      <w:bookmarkEnd w:id="0"/>
-    </w:p>
-    <w:p>
-      <w:pPr>
-        <w:spacing w:line="360" w:lineRule="auto"/>
-        <w:ind w:left="101"/>
-        <w:rPr>
-          <w:rFonts w:ascii="Calibri" w:eastAsia="Calibri" w:hAnsi="Calibri" w:cs="Calibri"/>
-          <w:color w:val="FF0000"/>
-        </w:rPr>
-      </w:pPr>
-      <w:r>
-        <w:rPr>
-          <w:rFonts w:ascii="Calibri" w:eastAsia="Calibri" w:hAnsi="Calibri" w:cs="Calibri"/>
-          <w:color w:val="FF0000"/>
-        </w:rPr>
-        <w:t>Select one of these methodologies (from above question) and explain why you believe that it would be suitable for this project. Ensure your answer covers the following points; • Describe the history of the chosen SDLC, • Describe the business domain of the project (include UML diagram), • Provide a list of the user and organisation requirements, • Explain how the client will be involved in the project, • Provide a diagram of the SDLC which shows the engagement of all the stakeholders. • Explain your SDLC selection. Ensure that you include a reference to any resources you used to complete your responses.</w:t>
-      </w:r>
-    </w:p>
     <w:p/>
     <w:p/>
     <w:p/>
@@ -851,7 +4509,7 @@
       <w:pPr>
         <w:pStyle w:val="Heading1"/>
       </w:pPr>
-      <w:bookmarkStart w:id="1" w:name="_Toc52957838"/>
+      <w:bookmarkStart w:id="1" w:name="_Toc78464109"/>
       <w:r>
         <w:lastRenderedPageBreak/>
         <w:t>References</w:t>
@@ -861,8 +4519,8 @@
     <w:p/>
     <w:p/>
     <w:sectPr>
-      <w:headerReference w:type="default" r:id="rId15"/>
-      <w:footerReference w:type="default" r:id="rId16"/>
+      <w:headerReference w:type="default" r:id="rId41"/>
+      <w:footerReference w:type="default" r:id="rId42"/>
       <w:pgSz w:w="11906" w:h="16838"/>
       <w:pgMar w:top="1440" w:right="1440" w:bottom="1440" w:left="1440" w:header="708" w:footer="708" w:gutter="0"/>
       <w:cols w:space="708"/>
@@ -976,7 +4634,7 @@
       <w:pStyle w:val="Header"/>
     </w:pPr>
     <w:r>
-      <w:t>&lt;&lt; ADD CLIENT NAME &gt;&gt;</w:t>
+      <w:t>Jupiter Mining Corporation</w:t>
     </w:r>
   </w:p>
 </w:hdr>
@@ -1380,7 +5038,7 @@
   <w:style w:type="paragraph" w:default="1" w:styleId="Normal">
     <w:name w:val="Normal"/>
     <w:qFormat/>
-    <w:rsid w:val="0006651F"/>
+    <w:rsid w:val="00C429FA"/>
   </w:style>
   <w:style w:type="paragraph" w:styleId="Heading1">
     <w:name w:val="heading 1"/>
@@ -2136,6 +5794,112 @@
       <w:bdr w:val="single" w:sz="12" w:space="0" w:color="auto"/>
     </w:rPr>
   </w:style>
+  <w:style w:type="table" w:styleId="GridTable5Dark">
+    <w:name w:val="Grid Table 5 Dark"/>
+    <w:basedOn w:val="TableNormal"/>
+    <w:uiPriority w:val="50"/>
+    <w:rsid w:val="003B155C"/>
+    <w:pPr>
+      <w:spacing w:after="0" w:line="240" w:lineRule="auto"/>
+    </w:pPr>
+    <w:tblPr>
+      <w:tblStyleRowBandSize w:val="1"/>
+      <w:tblStyleColBandSize w:val="1"/>
+      <w:tblBorders>
+        <w:top w:val="single" w:sz="4" w:space="0" w:color="FFFFFF" w:themeColor="background1"/>
+        <w:left w:val="single" w:sz="4" w:space="0" w:color="FFFFFF" w:themeColor="background1"/>
+        <w:bottom w:val="single" w:sz="4" w:space="0" w:color="FFFFFF" w:themeColor="background1"/>
+        <w:right w:val="single" w:sz="4" w:space="0" w:color="FFFFFF" w:themeColor="background1"/>
+        <w:insideH w:val="single" w:sz="4" w:space="0" w:color="FFFFFF" w:themeColor="background1"/>
+        <w:insideV w:val="single" w:sz="4" w:space="0" w:color="FFFFFF" w:themeColor="background1"/>
+      </w:tblBorders>
+    </w:tblPr>
+    <w:tcPr>
+      <w:shd w:val="clear" w:color="auto" w:fill="CCCCCC" w:themeFill="text1" w:themeFillTint="33"/>
+    </w:tcPr>
+    <w:tblStylePr w:type="firstRow">
+      <w:rPr>
+        <w:b/>
+        <w:bCs/>
+        <w:color w:val="FFFFFF" w:themeColor="background1"/>
+      </w:rPr>
+      <w:tblPr/>
+      <w:tcPr>
+        <w:tcBorders>
+          <w:top w:val="single" w:sz="4" w:space="0" w:color="FFFFFF" w:themeColor="background1"/>
+          <w:left w:val="single" w:sz="4" w:space="0" w:color="FFFFFF" w:themeColor="background1"/>
+          <w:right w:val="single" w:sz="4" w:space="0" w:color="FFFFFF" w:themeColor="background1"/>
+          <w:insideH w:val="nil"/>
+          <w:insideV w:val="nil"/>
+        </w:tcBorders>
+        <w:shd w:val="clear" w:color="auto" w:fill="000000" w:themeFill="text1"/>
+      </w:tcPr>
+    </w:tblStylePr>
+    <w:tblStylePr w:type="lastRow">
+      <w:rPr>
+        <w:b/>
+        <w:bCs/>
+        <w:color w:val="FFFFFF" w:themeColor="background1"/>
+      </w:rPr>
+      <w:tblPr/>
+      <w:tcPr>
+        <w:tcBorders>
+          <w:left w:val="single" w:sz="4" w:space="0" w:color="FFFFFF" w:themeColor="background1"/>
+          <w:bottom w:val="single" w:sz="4" w:space="0" w:color="FFFFFF" w:themeColor="background1"/>
+          <w:right w:val="single" w:sz="4" w:space="0" w:color="FFFFFF" w:themeColor="background1"/>
+          <w:insideH w:val="nil"/>
+          <w:insideV w:val="nil"/>
+        </w:tcBorders>
+        <w:shd w:val="clear" w:color="auto" w:fill="000000" w:themeFill="text1"/>
+      </w:tcPr>
+    </w:tblStylePr>
+    <w:tblStylePr w:type="firstCol">
+      <w:rPr>
+        <w:b/>
+        <w:bCs/>
+        <w:color w:val="FFFFFF" w:themeColor="background1"/>
+      </w:rPr>
+      <w:tblPr/>
+      <w:tcPr>
+        <w:tcBorders>
+          <w:top w:val="single" w:sz="4" w:space="0" w:color="FFFFFF" w:themeColor="background1"/>
+          <w:left w:val="single" w:sz="4" w:space="0" w:color="FFFFFF" w:themeColor="background1"/>
+          <w:bottom w:val="single" w:sz="4" w:space="0" w:color="FFFFFF" w:themeColor="background1"/>
+          <w:insideV w:val="nil"/>
+        </w:tcBorders>
+        <w:shd w:val="clear" w:color="auto" w:fill="000000" w:themeFill="text1"/>
+      </w:tcPr>
+    </w:tblStylePr>
+    <w:tblStylePr w:type="lastCol">
+      <w:rPr>
+        <w:b/>
+        <w:bCs/>
+        <w:color w:val="FFFFFF" w:themeColor="background1"/>
+      </w:rPr>
+      <w:tblPr/>
+      <w:tcPr>
+        <w:tcBorders>
+          <w:top w:val="single" w:sz="4" w:space="0" w:color="FFFFFF" w:themeColor="background1"/>
+          <w:bottom w:val="single" w:sz="4" w:space="0" w:color="FFFFFF" w:themeColor="background1"/>
+          <w:right w:val="single" w:sz="4" w:space="0" w:color="FFFFFF" w:themeColor="background1"/>
+          <w:insideV w:val="nil"/>
+        </w:tcBorders>
+        <w:shd w:val="clear" w:color="auto" w:fill="000000" w:themeFill="text1"/>
+      </w:tcPr>
+    </w:tblStylePr>
+    <w:tblStylePr w:type="band1Vert">
+      <w:tblPr/>
+      <w:tcPr>
+        <w:shd w:val="clear" w:color="auto" w:fill="999999" w:themeFill="text1" w:themeFillTint="66"/>
+      </w:tcPr>
+    </w:tblStylePr>
+    <w:tblStylePr w:type="band1Horz">
+      <w:tblPr/>
+      <w:tcPr>
+        <w:shd w:val="clear" w:color="auto" w:fill="999999" w:themeFill="text1" w:themeFillTint="66"/>
+      </w:tcPr>
+    </w:tblStylePr>
+  </w:style>
 </w:styles>
 </file>
 
@@ -2394,16 +6158,15 @@
 </file>
 
 <file path=customXml/item1.xml><?xml version="1.0" encoding="utf-8"?>
-<p:properties xmlns:p="http://schemas.microsoft.com/office/2006/metadata/properties" xmlns:xsi="http://www.w3.org/2001/XMLSchema-instance" xmlns:pc="http://schemas.microsoft.com/office/infopath/2007/PartnerControls">
-  <documentManagement/>
-</p:properties>
+<?mso-contentType ?>
+<FormTemplates xmlns="http://schemas.microsoft.com/sharepoint/v3/contenttype/forms">
+  <Display>DocumentLibraryForm</Display>
+  <Edit>DocumentLibraryForm</Edit>
+  <New>DocumentLibraryForm</New>
+</FormTemplates>
 </file>
 
 <file path=customXml/item2.xml><?xml version="1.0" encoding="utf-8"?>
-<b:Sources xmlns:b="http://schemas.openxmlformats.org/officeDocument/2006/bibliography" xmlns="http://schemas.openxmlformats.org/officeDocument/2006/bibliography" SelectedStyle="\APASixthEditionOfficeOnline.xsl" StyleName="APA" Version="6"/>
-</file>
-
-<file path=customXml/item3.xml><?xml version="1.0" encoding="utf-8"?>
 <ct:contentTypeSchema xmlns:ct="http://schemas.microsoft.com/office/2006/metadata/contentType" xmlns:ma="http://schemas.microsoft.com/office/2006/metadata/properties/metaAttributes" ct:_="" ma:_="" ma:contentTypeName="Document" ma:contentTypeID="0x010100A5B5323AD63C164E880DE204A0FB1524" ma:contentTypeVersion="9" ma:contentTypeDescription="Create a new document." ma:contentTypeScope="" ma:versionID="e5833e4dfa304946b5cc633e539d88d7">
   <xsd:schema xmlns:xsd="http://www.w3.org/2001/XMLSchema" xmlns:xs="http://www.w3.org/2001/XMLSchema" xmlns:p="http://schemas.microsoft.com/office/2006/metadata/properties" xmlns:ns3="a2b13c42-4946-4d21-958d-48c19862b4de" targetNamespace="http://schemas.microsoft.com/office/2006/metadata/properties" ma:root="true" ma:fieldsID="a74adcb906164ea0c0295663353b7a81" ns3:_="">
     <xsd:import namespace="a2b13c42-4946-4d21-958d-48c19862b4de"/>
@@ -2581,33 +6344,25 @@
 </ct:contentTypeSchema>
 </file>
 
+<file path=customXml/item3.xml><?xml version="1.0" encoding="utf-8"?>
+<b:Sources xmlns:b="http://schemas.openxmlformats.org/officeDocument/2006/bibliography" xmlns="http://schemas.openxmlformats.org/officeDocument/2006/bibliography" SelectedStyle="\APASixthEditionOfficeOnline.xsl" StyleName="APA" Version="6"/>
+</file>
+
 <file path=customXml/item4.xml><?xml version="1.0" encoding="utf-8"?>
-<?mso-contentType ?>
-<FormTemplates xmlns="http://schemas.microsoft.com/sharepoint/v3/contenttype/forms">
-  <Display>DocumentLibraryForm</Display>
-  <Edit>DocumentLibraryForm</Edit>
-  <New>DocumentLibraryForm</New>
-</FormTemplates>
+<p:properties xmlns:p="http://schemas.microsoft.com/office/2006/metadata/properties" xmlns:xsi="http://www.w3.org/2001/XMLSchema-instance" xmlns:pc="http://schemas.microsoft.com/office/infopath/2007/PartnerControls">
+  <documentManagement/>
+</p:properties>
 </file>
 
 <file path=customXml/itemProps1.xml><?xml version="1.0" encoding="utf-8"?>
-<ds:datastoreItem xmlns:ds="http://schemas.openxmlformats.org/officeDocument/2006/customXml" ds:itemID="{90791EE2-C3EC-4F52-A061-6D8BABFAA0C9}">
+<ds:datastoreItem xmlns:ds="http://schemas.openxmlformats.org/officeDocument/2006/customXml" ds:itemID="{319DCE3D-0A13-4435-831D-A46174126968}">
   <ds:schemaRefs>
-    <ds:schemaRef ds:uri="http://schemas.microsoft.com/office/2006/metadata/properties"/>
-    <ds:schemaRef ds:uri="http://schemas.microsoft.com/office/infopath/2007/PartnerControls"/>
+    <ds:schemaRef ds:uri="http://schemas.microsoft.com/sharepoint/v3/contenttype/forms"/>
   </ds:schemaRefs>
 </ds:datastoreItem>
 </file>
 
 <file path=customXml/itemProps2.xml><?xml version="1.0" encoding="utf-8"?>
-<ds:datastoreItem xmlns:ds="http://schemas.openxmlformats.org/officeDocument/2006/customXml" ds:itemID="{8DF1C6E9-4E8E-4509-8330-4BE438331A7D}">
-  <ds:schemaRefs>
-    <ds:schemaRef ds:uri="http://schemas.openxmlformats.org/officeDocument/2006/bibliography"/>
-  </ds:schemaRefs>
-</ds:datastoreItem>
-</file>
-
-<file path=customXml/itemProps3.xml><?xml version="1.0" encoding="utf-8"?>
 <ds:datastoreItem xmlns:ds="http://schemas.openxmlformats.org/officeDocument/2006/customXml" ds:itemID="{525694D1-EFAD-4276-9E84-8CA231D7539E}">
   <ds:schemaRefs>
     <ds:schemaRef ds:uri="http://schemas.microsoft.com/office/2006/metadata/contentType"/>
@@ -2625,10 +6380,19 @@
 </ds:datastoreItem>
 </file>
 
+<file path=customXml/itemProps3.xml><?xml version="1.0" encoding="utf-8"?>
+<ds:datastoreItem xmlns:ds="http://schemas.openxmlformats.org/officeDocument/2006/customXml" ds:itemID="{8DF1C6E9-4E8E-4509-8330-4BE438331A7D}">
+  <ds:schemaRefs>
+    <ds:schemaRef ds:uri="http://schemas.openxmlformats.org/officeDocument/2006/bibliography"/>
+  </ds:schemaRefs>
+</ds:datastoreItem>
+</file>
+
 <file path=customXml/itemProps4.xml><?xml version="1.0" encoding="utf-8"?>
-<ds:datastoreItem xmlns:ds="http://schemas.openxmlformats.org/officeDocument/2006/customXml" ds:itemID="{319DCE3D-0A13-4435-831D-A46174126968}">
+<ds:datastoreItem xmlns:ds="http://schemas.openxmlformats.org/officeDocument/2006/customXml" ds:itemID="{90791EE2-C3EC-4F52-A061-6D8BABFAA0C9}">
   <ds:schemaRefs>
-    <ds:schemaRef ds:uri="http://schemas.microsoft.com/sharepoint/v3/contenttype/forms"/>
+    <ds:schemaRef ds:uri="http://schemas.microsoft.com/office/2006/metadata/properties"/>
+    <ds:schemaRef ds:uri="http://schemas.microsoft.com/office/infopath/2007/PartnerControls"/>
   </ds:schemaRefs>
 </ds:datastoreItem>
 </file>
</xml_diff>